<commit_message>
Finished Part 1 of lab 3
</commit_message>
<xml_diff>
--- a/Lab 3/Lab 3 Writeup.docx
+++ b/Lab 3/Lab 3 Writeup.docx
@@ -380,8 +380,6 @@
       </w:r>
       <w:r>
         <w:tab/>
-      </w:r>
-      <w:r>
         <w:t>Solved 40 puzzles from file:  easy.txt</w:t>
       </w:r>
     </w:p>
@@ -774,13 +772,352 @@
           <w:b/>
         </w:rPr>
       </w:pPr>
-      <w:bookmarkStart w:id="0" w:name="_GoBack"/>
       <w:r>
         <w:rPr>
           <w:b/>
         </w:rPr>
-        <w:t>Task 1.4:</w:t>
-      </w:r>
+        <w:t>Task 1.</w:t>
+      </w:r>
+      <w:r>
+        <w:rPr>
+          <w:b/>
+        </w:rPr>
+        <w:t>5</w:t>
+      </w:r>
+      <w:r>
+        <w:rPr>
+          <w:b/>
+        </w:rPr>
+        <w:t>:</w:t>
+      </w:r>
+      <w:r>
+        <w:rPr>
+          <w:b/>
+        </w:rPr>
+        <w:t xml:space="preserve"> Statistics used with hard.txt</w:t>
+      </w:r>
+    </w:p>
+    <w:p>
+      <w:pPr>
+        <w:rPr>
+          <w:b/>
+        </w:rPr>
+      </w:pPr>
+    </w:p>
+    <w:p>
+      <w:pPr>
+        <w:rPr>
+          <w:b/>
+        </w:rPr>
+      </w:pPr>
+      <w:r>
+        <w:rPr>
+          <w:b/>
+          <w:noProof/>
+        </w:rPr>
+        <w:drawing>
+          <wp:inline distT="0" distB="0" distL="0" distR="0" wp14:anchorId="14C7550D" wp14:editId="4BF13C69">
+            <wp:extent cx="5486400" cy="3200400"/>
+            <wp:effectExtent l="0" t="0" r="12700" b="12700"/>
+            <wp:docPr id="2" name="Chart 2"/>
+            <wp:cNvGraphicFramePr/>
+            <a:graphic xmlns:a="http://schemas.openxmlformats.org/drawingml/2006/main">
+              <a:graphicData uri="http://schemas.openxmlformats.org/drawingml/2006/chart">
+                <c:chart xmlns:c="http://schemas.openxmlformats.org/drawingml/2006/chart" xmlns:r="http://schemas.openxmlformats.org/officeDocument/2006/relationships" r:id="rId4"/>
+              </a:graphicData>
+            </a:graphic>
+          </wp:inline>
+        </w:drawing>
+      </w:r>
+    </w:p>
+    <w:p>
+      <w:pPr>
+        <w:rPr>
+          <w:b/>
+        </w:rPr>
+      </w:pPr>
+      <w:r>
+        <w:rPr>
+          <w:b/>
+          <w:noProof/>
+        </w:rPr>
+        <w:lastRenderedPageBreak/>
+        <w:drawing>
+          <wp:inline distT="0" distB="0" distL="0" distR="0" wp14:anchorId="6E6688D9" wp14:editId="534A3E75">
+            <wp:extent cx="5486400" cy="3200400"/>
+            <wp:effectExtent l="0" t="0" r="12700" b="12700"/>
+            <wp:docPr id="3" name="Chart 3"/>
+            <wp:cNvGraphicFramePr/>
+            <a:graphic xmlns:a="http://schemas.openxmlformats.org/drawingml/2006/main">
+              <a:graphicData uri="http://schemas.openxmlformats.org/drawingml/2006/chart">
+                <c:chart xmlns:c="http://schemas.openxmlformats.org/drawingml/2006/chart" xmlns:r="http://schemas.openxmlformats.org/officeDocument/2006/relationships" r:id="rId5"/>
+              </a:graphicData>
+            </a:graphic>
+          </wp:inline>
+        </w:drawing>
+      </w:r>
+    </w:p>
+    <w:p>
+      <w:pPr>
+        <w:rPr>
+          <w:b/>
+        </w:rPr>
+      </w:pPr>
+    </w:p>
+    <w:p>
+      <w:pPr>
+        <w:rPr>
+          <w:b/>
+        </w:rPr>
+      </w:pPr>
+      <w:r>
+        <w:rPr>
+          <w:b/>
+          <w:noProof/>
+        </w:rPr>
+        <w:drawing>
+          <wp:inline distT="0" distB="0" distL="0" distR="0" wp14:anchorId="42F3E72B" wp14:editId="18FCA7B3">
+            <wp:extent cx="5486400" cy="3200400"/>
+            <wp:effectExtent l="0" t="0" r="12700" b="12700"/>
+            <wp:docPr id="4" name="Chart 4"/>
+            <wp:cNvGraphicFramePr/>
+            <a:graphic xmlns:a="http://schemas.openxmlformats.org/drawingml/2006/main">
+              <a:graphicData uri="http://schemas.openxmlformats.org/drawingml/2006/chart">
+                <c:chart xmlns:c="http://schemas.openxmlformats.org/drawingml/2006/chart" xmlns:r="http://schemas.openxmlformats.org/officeDocument/2006/relationships" r:id="rId6"/>
+              </a:graphicData>
+            </a:graphic>
+          </wp:inline>
+        </w:drawing>
+      </w:r>
+    </w:p>
+    <w:p>
+      <w:pPr>
+        <w:rPr>
+          <w:b/>
+        </w:rPr>
+      </w:pPr>
+    </w:p>
+    <w:p>
+      <w:pPr>
+        <w:rPr>
+          <w:b/>
+        </w:rPr>
+      </w:pPr>
+    </w:p>
+    <w:p>
+      <w:r>
+        <w:t xml:space="preserve">I think the biggest thing that I learned here were two things: One is how different search functions really optimize in different ways, and two how important your heuristic is when it comes to optimization. Both of these things were really fascinating to see with the data provided from running my code on solving an 8-number puzzle. </w:t>
+      </w:r>
+    </w:p>
+    <w:p>
+      <w:r>
+        <w:tab/>
+        <w:t xml:space="preserve">The different search functions really have tradeoffs. As shown, the greedy search was significantly faster not only than the other search functions, but even much faster than A*. This </w:t>
+      </w:r>
+      <w:r>
+        <w:lastRenderedPageBreak/>
+        <w:t>being said, it was nowhere close to the optimized solution, and quite frankly it was the only one that could not get an optimized solution. You really make big sacrifices when you go with greedy, but also if you are more focused on finding a solution in a quick time, it isn’t a bad one to choose. Uniform cost was the worst of the improved algorithms, it generated a lot of nodes, was pretty slow, but still got an optimized path. A* was significantly the fastest, as it used minimal nodes, was optimized, and also was super quick. It was only slower than greedy, and in real time it was not that much slower. Just the search algorithms alone greatly influenced the resulting data.</w:t>
+      </w:r>
+    </w:p>
+    <w:p>
+      <w:r>
+        <w:tab/>
+        <w:t xml:space="preserve">Heuristics played a much bigger part in this assignment then I originally thought. I was surprised at how on average the Manhattan distance was so much faster than the other two. It was interesting to see how simply by choosing to use a different approach to seeing how far you were from the goal state you were able to make the program run not only faster, but generate less nodes. It makes me realize that even for my own problems, breaking it down into which state is truly “closer” to the goal node is super important to finding an answer that requires less resources. This being said, I think that the heuristic only works depending on the algorithm used. The uniform cost search did not benefit at all from the Manhattan distance, while the others certainly did. </w:t>
+      </w:r>
+    </w:p>
+    <w:p/>
+    <w:p>
+      <w:pPr>
+        <w:rPr>
+          <w:b/>
+        </w:rPr>
+      </w:pPr>
+      <w:r>
+        <w:rPr>
+          <w:b/>
+        </w:rPr>
+        <w:t>Code Part 1:</w:t>
+      </w:r>
+    </w:p>
+    <w:p>
+      <w:pPr>
+        <w:rPr>
+          <w:b/>
+        </w:rPr>
+      </w:pPr>
+      <w:r>
+        <w:rPr>
+          <w:b/>
+          <w:noProof/>
+        </w:rPr>
+        <w:drawing>
+          <wp:inline distT="0" distB="0" distL="0" distR="0" wp14:anchorId="19CF3CB5" wp14:editId="7553EA71">
+            <wp:extent cx="5943600" cy="4552315"/>
+            <wp:effectExtent l="0" t="0" r="0" b="0"/>
+            <wp:docPr id="6" name="Picture 6"/>
+            <wp:cNvGraphicFramePr>
+              <a:graphicFrameLocks xmlns:a="http://schemas.openxmlformats.org/drawingml/2006/main" noChangeAspect="1"/>
+            </wp:cNvGraphicFramePr>
+            <a:graphic xmlns:a="http://schemas.openxmlformats.org/drawingml/2006/main">
+              <a:graphicData uri="http://schemas.openxmlformats.org/drawingml/2006/picture">
+                <pic:pic xmlns:pic="http://schemas.openxmlformats.org/drawingml/2006/picture">
+                  <pic:nvPicPr>
+                    <pic:cNvPr id="6" name="Screen Shot 2020-10-21 at 7.09.27 PM.png"/>
+                    <pic:cNvPicPr/>
+                  </pic:nvPicPr>
+                  <pic:blipFill>
+                    <a:blip r:embed="rId7">
+                      <a:extLst>
+                        <a:ext uri="{28A0092B-C50C-407E-A947-70E740481C1C}">
+                          <a14:useLocalDpi xmlns:a14="http://schemas.microsoft.com/office/drawing/2010/main" val="0"/>
+                        </a:ext>
+                      </a:extLst>
+                    </a:blip>
+                    <a:stretch>
+                      <a:fillRect/>
+                    </a:stretch>
+                  </pic:blipFill>
+                  <pic:spPr>
+                    <a:xfrm>
+                      <a:off x="0" y="0"/>
+                      <a:ext cx="5943600" cy="4552315"/>
+                    </a:xfrm>
+                    <a:prstGeom prst="rect">
+                      <a:avLst/>
+                    </a:prstGeom>
+                  </pic:spPr>
+                </pic:pic>
+              </a:graphicData>
+            </a:graphic>
+          </wp:inline>
+        </w:drawing>
+      </w:r>
+    </w:p>
+    <w:p>
+      <w:pPr>
+        <w:rPr>
+          <w:b/>
+        </w:rPr>
+      </w:pPr>
+      <w:r>
+        <w:rPr>
+          <w:b/>
+          <w:noProof/>
+        </w:rPr>
+        <w:lastRenderedPageBreak/>
+        <w:drawing>
+          <wp:inline distT="0" distB="0" distL="0" distR="0" wp14:anchorId="5DC2FF9E" wp14:editId="5BFD19B4">
+            <wp:extent cx="5943600" cy="4670425"/>
+            <wp:effectExtent l="0" t="0" r="0" b="3175"/>
+            <wp:docPr id="7" name="Picture 7"/>
+            <wp:cNvGraphicFramePr>
+              <a:graphicFrameLocks xmlns:a="http://schemas.openxmlformats.org/drawingml/2006/main" noChangeAspect="1"/>
+            </wp:cNvGraphicFramePr>
+            <a:graphic xmlns:a="http://schemas.openxmlformats.org/drawingml/2006/main">
+              <a:graphicData uri="http://schemas.openxmlformats.org/drawingml/2006/picture">
+                <pic:pic xmlns:pic="http://schemas.openxmlformats.org/drawingml/2006/picture">
+                  <pic:nvPicPr>
+                    <pic:cNvPr id="7" name="Screen Shot 2020-10-21 at 7.09.41 PM.png"/>
+                    <pic:cNvPicPr/>
+                  </pic:nvPicPr>
+                  <pic:blipFill>
+                    <a:blip r:embed="rId8">
+                      <a:extLst>
+                        <a:ext uri="{28A0092B-C50C-407E-A947-70E740481C1C}">
+                          <a14:useLocalDpi xmlns:a14="http://schemas.microsoft.com/office/drawing/2010/main" val="0"/>
+                        </a:ext>
+                      </a:extLst>
+                    </a:blip>
+                    <a:stretch>
+                      <a:fillRect/>
+                    </a:stretch>
+                  </pic:blipFill>
+                  <pic:spPr>
+                    <a:xfrm>
+                      <a:off x="0" y="0"/>
+                      <a:ext cx="5943600" cy="4670425"/>
+                    </a:xfrm>
+                    <a:prstGeom prst="rect">
+                      <a:avLst/>
+                    </a:prstGeom>
+                  </pic:spPr>
+                </pic:pic>
+              </a:graphicData>
+            </a:graphic>
+          </wp:inline>
+        </w:drawing>
+      </w:r>
+    </w:p>
+    <w:p>
+      <w:r>
+        <w:rPr>
+          <w:noProof/>
+        </w:rPr>
+        <w:drawing>
+          <wp:inline distT="0" distB="0" distL="0" distR="0" wp14:anchorId="36755662" wp14:editId="5F5EF8FD">
+            <wp:extent cx="5943600" cy="2957195"/>
+            <wp:effectExtent l="0" t="0" r="0" b="1905"/>
+            <wp:docPr id="5" name="Picture 5"/>
+            <wp:cNvGraphicFramePr>
+              <a:graphicFrameLocks xmlns:a="http://schemas.openxmlformats.org/drawingml/2006/main" noChangeAspect="1"/>
+            </wp:cNvGraphicFramePr>
+            <a:graphic xmlns:a="http://schemas.openxmlformats.org/drawingml/2006/main">
+              <a:graphicData uri="http://schemas.openxmlformats.org/drawingml/2006/picture">
+                <pic:pic xmlns:pic="http://schemas.openxmlformats.org/drawingml/2006/picture">
+                  <pic:nvPicPr>
+                    <pic:cNvPr id="5" name="Screen Shot 2020-10-21 at 7.09.50 PM.png"/>
+                    <pic:cNvPicPr/>
+                  </pic:nvPicPr>
+                  <pic:blipFill>
+                    <a:blip r:embed="rId9">
+                      <a:extLst>
+                        <a:ext uri="{28A0092B-C50C-407E-A947-70E740481C1C}">
+                          <a14:useLocalDpi xmlns:a14="http://schemas.microsoft.com/office/drawing/2010/main" val="0"/>
+                        </a:ext>
+                      </a:extLst>
+                    </a:blip>
+                    <a:stretch>
+                      <a:fillRect/>
+                    </a:stretch>
+                  </pic:blipFill>
+                  <pic:spPr>
+                    <a:xfrm>
+                      <a:off x="0" y="0"/>
+                      <a:ext cx="5943600" cy="2957195"/>
+                    </a:xfrm>
+                    <a:prstGeom prst="rect">
+                      <a:avLst/>
+                    </a:prstGeom>
+                  </pic:spPr>
+                </pic:pic>
+              </a:graphicData>
+            </a:graphic>
+          </wp:inline>
+        </w:drawing>
+      </w:r>
+    </w:p>
+    <w:p/>
+    <w:p/>
+    <w:p>
+      <w:pPr>
+        <w:rPr>
+          <w:b/>
+        </w:rPr>
+      </w:pPr>
+      <w:r>
+        <w:rPr>
+          <w:b/>
+        </w:rPr>
+        <w:t>Part 2:</w:t>
+      </w:r>
+    </w:p>
+    <w:p>
+      <w:pPr>
+        <w:rPr>
+          <w:b/>
+        </w:rPr>
+      </w:pPr>
+      <w:bookmarkStart w:id="0" w:name="_GoBack"/>
       <w:bookmarkEnd w:id="0"/>
     </w:p>
     <w:sectPr>
@@ -1217,6 +1554,3182 @@
 </w:styles>
 </file>
 
+<file path=word/charts/chart1.xml><?xml version="1.0" encoding="utf-8"?>
+<c:chartSpace xmlns:c="http://schemas.openxmlformats.org/drawingml/2006/chart" xmlns:a="http://schemas.openxmlformats.org/drawingml/2006/main" xmlns:r="http://schemas.openxmlformats.org/officeDocument/2006/relationships" xmlns:c16r2="http://schemas.microsoft.com/office/drawing/2015/06/chart">
+  <c:date1904 val="0"/>
+  <c:lang val="en-US"/>
+  <c:roundedCorners val="0"/>
+  <mc:AlternateContent xmlns:mc="http://schemas.openxmlformats.org/markup-compatibility/2006">
+    <mc:Choice xmlns:c14="http://schemas.microsoft.com/office/drawing/2007/8/2/chart" Requires="c14">
+      <c14:style val="102"/>
+    </mc:Choice>
+    <mc:Fallback>
+      <c:style val="2"/>
+    </mc:Fallback>
+  </mc:AlternateContent>
+  <c:chart>
+    <c:title>
+      <c:overlay val="0"/>
+      <c:spPr>
+        <a:noFill/>
+        <a:ln>
+          <a:noFill/>
+        </a:ln>
+        <a:effectLst/>
+      </c:spPr>
+      <c:txPr>
+        <a:bodyPr rot="0" spcFirstLastPara="1" vertOverflow="ellipsis" vert="horz" wrap="square" anchor="ctr" anchorCtr="1"/>
+        <a:lstStyle/>
+        <a:p>
+          <a:pPr>
+            <a:defRPr sz="1400" b="0" i="0" u="none" strike="noStrike" kern="1200" spc="0" baseline="0">
+              <a:solidFill>
+                <a:schemeClr val="tx1">
+                  <a:lumMod val="65000"/>
+                  <a:lumOff val="35000"/>
+                </a:schemeClr>
+              </a:solidFill>
+              <a:latin typeface="+mn-lt"/>
+              <a:ea typeface="+mn-ea"/>
+              <a:cs typeface="+mn-cs"/>
+            </a:defRPr>
+          </a:pPr>
+          <a:endParaRPr lang="en-US"/>
+        </a:p>
+      </c:txPr>
+    </c:title>
+    <c:autoTitleDeleted val="0"/>
+    <c:plotArea>
+      <c:layout/>
+      <c:barChart>
+        <c:barDir val="col"/>
+        <c:grouping val="clustered"/>
+        <c:varyColors val="0"/>
+        <c:ser>
+          <c:idx val="0"/>
+          <c:order val="0"/>
+          <c:tx>
+            <c:strRef>
+              <c:f>Sheet1!$B$1</c:f>
+              <c:strCache>
+                <c:ptCount val="1"/>
+                <c:pt idx="0">
+                  <c:v>Tiles out of place</c:v>
+                </c:pt>
+              </c:strCache>
+            </c:strRef>
+          </c:tx>
+          <c:spPr>
+            <a:solidFill>
+              <a:schemeClr val="accent1"/>
+            </a:solidFill>
+            <a:ln>
+              <a:noFill/>
+            </a:ln>
+            <a:effectLst/>
+          </c:spPr>
+          <c:invertIfNegative val="0"/>
+          <c:cat>
+            <c:strRef>
+              <c:f>Sheet1!$A$2:$A$5</c:f>
+              <c:strCache>
+                <c:ptCount val="4"/>
+                <c:pt idx="0">
+                  <c:v>Uniform-Cost</c:v>
+                </c:pt>
+                <c:pt idx="1">
+                  <c:v>Greedy</c:v>
+                </c:pt>
+                <c:pt idx="2">
+                  <c:v>A*</c:v>
+                </c:pt>
+                <c:pt idx="3">
+                  <c:v>IDS</c:v>
+                </c:pt>
+              </c:strCache>
+            </c:strRef>
+          </c:cat>
+          <c:val>
+            <c:numRef>
+              <c:f>Sheet1!$B$2:$B$5</c:f>
+              <c:numCache>
+                <c:formatCode>General</c:formatCode>
+                <c:ptCount val="4"/>
+                <c:pt idx="0">
+                  <c:v>21</c:v>
+                </c:pt>
+                <c:pt idx="1">
+                  <c:v>94.55</c:v>
+                </c:pt>
+                <c:pt idx="2">
+                  <c:v>21</c:v>
+                </c:pt>
+                <c:pt idx="3">
+                  <c:v>21</c:v>
+                </c:pt>
+              </c:numCache>
+            </c:numRef>
+          </c:val>
+          <c:extLst>
+            <c:ext xmlns:c16="http://schemas.microsoft.com/office/drawing/2014/chart" uri="{C3380CC4-5D6E-409C-BE32-E72D297353CC}">
+              <c16:uniqueId val="{00000000-4CCD-734E-9381-A28A4A08BD83}"/>
+            </c:ext>
+          </c:extLst>
+        </c:ser>
+        <c:ser>
+          <c:idx val="1"/>
+          <c:order val="1"/>
+          <c:tx>
+            <c:strRef>
+              <c:f>Sheet1!$C$1</c:f>
+              <c:strCache>
+                <c:ptCount val="1"/>
+                <c:pt idx="0">
+                  <c:v>Tiles out of row/column</c:v>
+                </c:pt>
+              </c:strCache>
+            </c:strRef>
+          </c:tx>
+          <c:spPr>
+            <a:solidFill>
+              <a:schemeClr val="accent2"/>
+            </a:solidFill>
+            <a:ln>
+              <a:noFill/>
+            </a:ln>
+            <a:effectLst/>
+          </c:spPr>
+          <c:invertIfNegative val="0"/>
+          <c:cat>
+            <c:strRef>
+              <c:f>Sheet1!$A$2:$A$5</c:f>
+              <c:strCache>
+                <c:ptCount val="4"/>
+                <c:pt idx="0">
+                  <c:v>Uniform-Cost</c:v>
+                </c:pt>
+                <c:pt idx="1">
+                  <c:v>Greedy</c:v>
+                </c:pt>
+                <c:pt idx="2">
+                  <c:v>A*</c:v>
+                </c:pt>
+                <c:pt idx="3">
+                  <c:v>IDS</c:v>
+                </c:pt>
+              </c:strCache>
+            </c:strRef>
+          </c:cat>
+          <c:val>
+            <c:numRef>
+              <c:f>Sheet1!$C$2:$C$5</c:f>
+              <c:numCache>
+                <c:formatCode>General</c:formatCode>
+                <c:ptCount val="4"/>
+                <c:pt idx="0">
+                  <c:v>21</c:v>
+                </c:pt>
+                <c:pt idx="1">
+                  <c:v>84</c:v>
+                </c:pt>
+                <c:pt idx="2">
+                  <c:v>21</c:v>
+                </c:pt>
+              </c:numCache>
+            </c:numRef>
+          </c:val>
+          <c:extLst>
+            <c:ext xmlns:c16="http://schemas.microsoft.com/office/drawing/2014/chart" uri="{C3380CC4-5D6E-409C-BE32-E72D297353CC}">
+              <c16:uniqueId val="{00000001-4CCD-734E-9381-A28A4A08BD83}"/>
+            </c:ext>
+          </c:extLst>
+        </c:ser>
+        <c:ser>
+          <c:idx val="2"/>
+          <c:order val="2"/>
+          <c:tx>
+            <c:strRef>
+              <c:f>Sheet1!$D$1</c:f>
+              <c:strCache>
+                <c:ptCount val="1"/>
+                <c:pt idx="0">
+                  <c:v>Manhattan distance</c:v>
+                </c:pt>
+              </c:strCache>
+            </c:strRef>
+          </c:tx>
+          <c:spPr>
+            <a:solidFill>
+              <a:schemeClr val="accent3"/>
+            </a:solidFill>
+            <a:ln>
+              <a:noFill/>
+            </a:ln>
+            <a:effectLst/>
+          </c:spPr>
+          <c:invertIfNegative val="0"/>
+          <c:cat>
+            <c:strRef>
+              <c:f>Sheet1!$A$2:$A$5</c:f>
+              <c:strCache>
+                <c:ptCount val="4"/>
+                <c:pt idx="0">
+                  <c:v>Uniform-Cost</c:v>
+                </c:pt>
+                <c:pt idx="1">
+                  <c:v>Greedy</c:v>
+                </c:pt>
+                <c:pt idx="2">
+                  <c:v>A*</c:v>
+                </c:pt>
+                <c:pt idx="3">
+                  <c:v>IDS</c:v>
+                </c:pt>
+              </c:strCache>
+            </c:strRef>
+          </c:cat>
+          <c:val>
+            <c:numRef>
+              <c:f>Sheet1!$D$2:$D$5</c:f>
+              <c:numCache>
+                <c:formatCode>General</c:formatCode>
+                <c:ptCount val="4"/>
+                <c:pt idx="0">
+                  <c:v>21</c:v>
+                </c:pt>
+                <c:pt idx="1">
+                  <c:v>66.349999999999994</c:v>
+                </c:pt>
+                <c:pt idx="2">
+                  <c:v>21</c:v>
+                </c:pt>
+              </c:numCache>
+            </c:numRef>
+          </c:val>
+          <c:extLst>
+            <c:ext xmlns:c16="http://schemas.microsoft.com/office/drawing/2014/chart" uri="{C3380CC4-5D6E-409C-BE32-E72D297353CC}">
+              <c16:uniqueId val="{00000002-4CCD-734E-9381-A28A4A08BD83}"/>
+            </c:ext>
+          </c:extLst>
+        </c:ser>
+        <c:dLbls>
+          <c:showLegendKey val="0"/>
+          <c:showVal val="0"/>
+          <c:showCatName val="0"/>
+          <c:showSerName val="0"/>
+          <c:showPercent val="0"/>
+          <c:showBubbleSize val="0"/>
+        </c:dLbls>
+        <c:gapWidth val="219"/>
+        <c:overlap val="-27"/>
+        <c:axId val="1584505663"/>
+        <c:axId val="1584507343"/>
+      </c:barChart>
+      <c:catAx>
+        <c:axId val="1584505663"/>
+        <c:scaling>
+          <c:orientation val="minMax"/>
+        </c:scaling>
+        <c:delete val="0"/>
+        <c:axPos val="b"/>
+        <c:numFmt formatCode="General" sourceLinked="1"/>
+        <c:majorTickMark val="none"/>
+        <c:minorTickMark val="none"/>
+        <c:tickLblPos val="nextTo"/>
+        <c:spPr>
+          <a:noFill/>
+          <a:ln w="9525" cap="flat" cmpd="sng" algn="ctr">
+            <a:solidFill>
+              <a:schemeClr val="tx1">
+                <a:lumMod val="15000"/>
+                <a:lumOff val="85000"/>
+              </a:schemeClr>
+            </a:solidFill>
+            <a:round/>
+          </a:ln>
+          <a:effectLst/>
+        </c:spPr>
+        <c:txPr>
+          <a:bodyPr rot="-60000000" spcFirstLastPara="1" vertOverflow="ellipsis" vert="horz" wrap="square" anchor="ctr" anchorCtr="1"/>
+          <a:lstStyle/>
+          <a:p>
+            <a:pPr>
+              <a:defRPr sz="900" b="0" i="0" u="none" strike="noStrike" kern="1200" baseline="0">
+                <a:solidFill>
+                  <a:schemeClr val="tx1">
+                    <a:lumMod val="65000"/>
+                    <a:lumOff val="35000"/>
+                  </a:schemeClr>
+                </a:solidFill>
+                <a:latin typeface="+mn-lt"/>
+                <a:ea typeface="+mn-ea"/>
+                <a:cs typeface="+mn-cs"/>
+              </a:defRPr>
+            </a:pPr>
+            <a:endParaRPr lang="en-US"/>
+          </a:p>
+        </c:txPr>
+        <c:crossAx val="1584507343"/>
+        <c:crosses val="autoZero"/>
+        <c:auto val="1"/>
+        <c:lblAlgn val="ctr"/>
+        <c:lblOffset val="100"/>
+        <c:noMultiLvlLbl val="0"/>
+      </c:catAx>
+      <c:valAx>
+        <c:axId val="1584507343"/>
+        <c:scaling>
+          <c:orientation val="minMax"/>
+        </c:scaling>
+        <c:delete val="0"/>
+        <c:axPos val="l"/>
+        <c:majorGridlines>
+          <c:spPr>
+            <a:ln w="9525" cap="flat" cmpd="sng" algn="ctr">
+              <a:solidFill>
+                <a:schemeClr val="tx1">
+                  <a:lumMod val="15000"/>
+                  <a:lumOff val="85000"/>
+                </a:schemeClr>
+              </a:solidFill>
+              <a:round/>
+            </a:ln>
+            <a:effectLst/>
+          </c:spPr>
+        </c:majorGridlines>
+        <c:title>
+          <c:tx>
+            <c:rich>
+              <a:bodyPr rot="-5400000" spcFirstLastPara="1" vertOverflow="ellipsis" vert="horz" wrap="square" anchor="ctr" anchorCtr="1"/>
+              <a:lstStyle/>
+              <a:p>
+                <a:pPr>
+                  <a:defRPr sz="1000" b="0" i="0" u="none" strike="noStrike" kern="1200" baseline="0">
+                    <a:solidFill>
+                      <a:schemeClr val="tx1">
+                        <a:lumMod val="65000"/>
+                        <a:lumOff val="35000"/>
+                      </a:schemeClr>
+                    </a:solidFill>
+                    <a:latin typeface="+mn-lt"/>
+                    <a:ea typeface="+mn-ea"/>
+                    <a:cs typeface="+mn-cs"/>
+                  </a:defRPr>
+                </a:pPr>
+                <a:r>
+                  <a:rPr lang="en-US"/>
+                  <a:t>Average Solution Length</a:t>
+                </a:r>
+              </a:p>
+            </c:rich>
+          </c:tx>
+          <c:overlay val="0"/>
+          <c:spPr>
+            <a:noFill/>
+            <a:ln>
+              <a:noFill/>
+            </a:ln>
+            <a:effectLst/>
+          </c:spPr>
+          <c:txPr>
+            <a:bodyPr rot="-5400000" spcFirstLastPara="1" vertOverflow="ellipsis" vert="horz" wrap="square" anchor="ctr" anchorCtr="1"/>
+            <a:lstStyle/>
+            <a:p>
+              <a:pPr>
+                <a:defRPr sz="1000" b="0" i="0" u="none" strike="noStrike" kern="1200" baseline="0">
+                  <a:solidFill>
+                    <a:schemeClr val="tx1">
+                      <a:lumMod val="65000"/>
+                      <a:lumOff val="35000"/>
+                    </a:schemeClr>
+                  </a:solidFill>
+                  <a:latin typeface="+mn-lt"/>
+                  <a:ea typeface="+mn-ea"/>
+                  <a:cs typeface="+mn-cs"/>
+                </a:defRPr>
+              </a:pPr>
+              <a:endParaRPr lang="en-US"/>
+            </a:p>
+          </c:txPr>
+        </c:title>
+        <c:numFmt formatCode="General" sourceLinked="1"/>
+        <c:majorTickMark val="none"/>
+        <c:minorTickMark val="none"/>
+        <c:tickLblPos val="nextTo"/>
+        <c:spPr>
+          <a:noFill/>
+          <a:ln>
+            <a:noFill/>
+          </a:ln>
+          <a:effectLst/>
+        </c:spPr>
+        <c:txPr>
+          <a:bodyPr rot="-60000000" spcFirstLastPara="1" vertOverflow="ellipsis" vert="horz" wrap="square" anchor="ctr" anchorCtr="1"/>
+          <a:lstStyle/>
+          <a:p>
+            <a:pPr>
+              <a:defRPr sz="900" b="0" i="0" u="none" strike="noStrike" kern="1200" baseline="0">
+                <a:solidFill>
+                  <a:schemeClr val="tx1">
+                    <a:lumMod val="65000"/>
+                    <a:lumOff val="35000"/>
+                  </a:schemeClr>
+                </a:solidFill>
+                <a:latin typeface="+mn-lt"/>
+                <a:ea typeface="+mn-ea"/>
+                <a:cs typeface="+mn-cs"/>
+              </a:defRPr>
+            </a:pPr>
+            <a:endParaRPr lang="en-US"/>
+          </a:p>
+        </c:txPr>
+        <c:crossAx val="1584505663"/>
+        <c:crosses val="autoZero"/>
+        <c:crossBetween val="between"/>
+      </c:valAx>
+      <c:spPr>
+        <a:noFill/>
+        <a:ln>
+          <a:noFill/>
+        </a:ln>
+        <a:effectLst/>
+      </c:spPr>
+    </c:plotArea>
+    <c:legend>
+      <c:legendPos val="b"/>
+      <c:overlay val="0"/>
+      <c:spPr>
+        <a:noFill/>
+        <a:ln>
+          <a:noFill/>
+        </a:ln>
+        <a:effectLst/>
+      </c:spPr>
+      <c:txPr>
+        <a:bodyPr rot="0" spcFirstLastPara="1" vertOverflow="ellipsis" vert="horz" wrap="square" anchor="ctr" anchorCtr="1"/>
+        <a:lstStyle/>
+        <a:p>
+          <a:pPr>
+            <a:defRPr sz="900" b="0" i="0" u="none" strike="noStrike" kern="1200" baseline="0">
+              <a:solidFill>
+                <a:schemeClr val="tx1">
+                  <a:lumMod val="65000"/>
+                  <a:lumOff val="35000"/>
+                </a:schemeClr>
+              </a:solidFill>
+              <a:latin typeface="+mn-lt"/>
+              <a:ea typeface="+mn-ea"/>
+              <a:cs typeface="+mn-cs"/>
+            </a:defRPr>
+          </a:pPr>
+          <a:endParaRPr lang="en-US"/>
+        </a:p>
+      </c:txPr>
+    </c:legend>
+    <c:plotVisOnly val="1"/>
+    <c:dispBlanksAs val="gap"/>
+    <c:extLst>
+      <c:ext xmlns:c16r3="http://schemas.microsoft.com/office/drawing/2017/03/chart" uri="{56B9EC1D-385E-4148-901F-78D8002777C0}">
+        <c16r3:dataDisplayOptions16>
+          <c16r3:dispNaAsBlank val="1"/>
+        </c16r3:dataDisplayOptions16>
+      </c:ext>
+    </c:extLst>
+    <c:showDLblsOverMax val="0"/>
+  </c:chart>
+  <c:spPr>
+    <a:solidFill>
+      <a:schemeClr val="bg1"/>
+    </a:solidFill>
+    <a:ln w="9525" cap="flat" cmpd="sng" algn="ctr">
+      <a:solidFill>
+        <a:schemeClr val="tx1">
+          <a:lumMod val="15000"/>
+          <a:lumOff val="85000"/>
+        </a:schemeClr>
+      </a:solidFill>
+      <a:round/>
+    </a:ln>
+    <a:effectLst/>
+  </c:spPr>
+  <c:txPr>
+    <a:bodyPr/>
+    <a:lstStyle/>
+    <a:p>
+      <a:pPr>
+        <a:defRPr/>
+      </a:pPr>
+      <a:endParaRPr lang="en-US"/>
+    </a:p>
+  </c:txPr>
+  <c:externalData r:id="rId3">
+    <c:autoUpdate val="0"/>
+  </c:externalData>
+</c:chartSpace>
+</file>
+
+<file path=word/charts/chart2.xml><?xml version="1.0" encoding="utf-8"?>
+<c:chartSpace xmlns:c="http://schemas.openxmlformats.org/drawingml/2006/chart" xmlns:a="http://schemas.openxmlformats.org/drawingml/2006/main" xmlns:r="http://schemas.openxmlformats.org/officeDocument/2006/relationships" xmlns:c16r2="http://schemas.microsoft.com/office/drawing/2015/06/chart">
+  <c:date1904 val="0"/>
+  <c:lang val="en-US"/>
+  <c:roundedCorners val="0"/>
+  <mc:AlternateContent xmlns:mc="http://schemas.openxmlformats.org/markup-compatibility/2006">
+    <mc:Choice xmlns:c14="http://schemas.microsoft.com/office/drawing/2007/8/2/chart" Requires="c14">
+      <c14:style val="102"/>
+    </mc:Choice>
+    <mc:Fallback>
+      <c:style val="2"/>
+    </mc:Fallback>
+  </mc:AlternateContent>
+  <c:chart>
+    <c:title>
+      <c:overlay val="0"/>
+      <c:spPr>
+        <a:noFill/>
+        <a:ln>
+          <a:noFill/>
+        </a:ln>
+        <a:effectLst/>
+      </c:spPr>
+      <c:txPr>
+        <a:bodyPr rot="0" spcFirstLastPara="1" vertOverflow="ellipsis" vert="horz" wrap="square" anchor="ctr" anchorCtr="1"/>
+        <a:lstStyle/>
+        <a:p>
+          <a:pPr>
+            <a:defRPr sz="1400" b="0" i="0" u="none" strike="noStrike" kern="1200" spc="0" baseline="0">
+              <a:solidFill>
+                <a:schemeClr val="tx1">
+                  <a:lumMod val="65000"/>
+                  <a:lumOff val="35000"/>
+                </a:schemeClr>
+              </a:solidFill>
+              <a:latin typeface="+mn-lt"/>
+              <a:ea typeface="+mn-ea"/>
+              <a:cs typeface="+mn-cs"/>
+            </a:defRPr>
+          </a:pPr>
+          <a:endParaRPr lang="en-US"/>
+        </a:p>
+      </c:txPr>
+    </c:title>
+    <c:autoTitleDeleted val="0"/>
+    <c:plotArea>
+      <c:layout/>
+      <c:barChart>
+        <c:barDir val="col"/>
+        <c:grouping val="clustered"/>
+        <c:varyColors val="0"/>
+        <c:ser>
+          <c:idx val="0"/>
+          <c:order val="0"/>
+          <c:tx>
+            <c:strRef>
+              <c:f>Sheet1!$B$1</c:f>
+              <c:strCache>
+                <c:ptCount val="1"/>
+                <c:pt idx="0">
+                  <c:v>Tiles out of place</c:v>
+                </c:pt>
+              </c:strCache>
+            </c:strRef>
+          </c:tx>
+          <c:spPr>
+            <a:solidFill>
+              <a:schemeClr val="accent1"/>
+            </a:solidFill>
+            <a:ln>
+              <a:noFill/>
+            </a:ln>
+            <a:effectLst/>
+          </c:spPr>
+          <c:invertIfNegative val="0"/>
+          <c:cat>
+            <c:strRef>
+              <c:f>Sheet1!$A$2:$A$5</c:f>
+              <c:strCache>
+                <c:ptCount val="4"/>
+                <c:pt idx="0">
+                  <c:v>Uniform-Cost</c:v>
+                </c:pt>
+                <c:pt idx="1">
+                  <c:v>Greedy</c:v>
+                </c:pt>
+                <c:pt idx="2">
+                  <c:v>A*</c:v>
+                </c:pt>
+                <c:pt idx="3">
+                  <c:v>IDS</c:v>
+                </c:pt>
+              </c:strCache>
+            </c:strRef>
+          </c:cat>
+          <c:val>
+            <c:numRef>
+              <c:f>Sheet1!$B$2:$B$5</c:f>
+              <c:numCache>
+                <c:formatCode>General</c:formatCode>
+                <c:ptCount val="4"/>
+                <c:pt idx="0">
+                  <c:v>6.5060000000000002</c:v>
+                </c:pt>
+                <c:pt idx="1">
+                  <c:v>4.4999999999999998E-2</c:v>
+                </c:pt>
+                <c:pt idx="2">
+                  <c:v>0.29099999999999998</c:v>
+                </c:pt>
+                <c:pt idx="3">
+                  <c:v>19.75</c:v>
+                </c:pt>
+              </c:numCache>
+            </c:numRef>
+          </c:val>
+          <c:extLst>
+            <c:ext xmlns:c16="http://schemas.microsoft.com/office/drawing/2014/chart" uri="{C3380CC4-5D6E-409C-BE32-E72D297353CC}">
+              <c16:uniqueId val="{00000000-483F-264A-961F-E67E60ACA818}"/>
+            </c:ext>
+          </c:extLst>
+        </c:ser>
+        <c:ser>
+          <c:idx val="1"/>
+          <c:order val="1"/>
+          <c:tx>
+            <c:strRef>
+              <c:f>Sheet1!$C$1</c:f>
+              <c:strCache>
+                <c:ptCount val="1"/>
+                <c:pt idx="0">
+                  <c:v>Tiles out of row/column</c:v>
+                </c:pt>
+              </c:strCache>
+            </c:strRef>
+          </c:tx>
+          <c:spPr>
+            <a:solidFill>
+              <a:schemeClr val="accent2"/>
+            </a:solidFill>
+            <a:ln>
+              <a:noFill/>
+            </a:ln>
+            <a:effectLst/>
+          </c:spPr>
+          <c:invertIfNegative val="0"/>
+          <c:cat>
+            <c:strRef>
+              <c:f>Sheet1!$A$2:$A$5</c:f>
+              <c:strCache>
+                <c:ptCount val="4"/>
+                <c:pt idx="0">
+                  <c:v>Uniform-Cost</c:v>
+                </c:pt>
+                <c:pt idx="1">
+                  <c:v>Greedy</c:v>
+                </c:pt>
+                <c:pt idx="2">
+                  <c:v>A*</c:v>
+                </c:pt>
+                <c:pt idx="3">
+                  <c:v>IDS</c:v>
+                </c:pt>
+              </c:strCache>
+            </c:strRef>
+          </c:cat>
+          <c:val>
+            <c:numRef>
+              <c:f>Sheet1!$C$2:$C$5</c:f>
+              <c:numCache>
+                <c:formatCode>General</c:formatCode>
+                <c:ptCount val="4"/>
+                <c:pt idx="0">
+                  <c:v>14.813000000000001</c:v>
+                </c:pt>
+                <c:pt idx="1">
+                  <c:v>3.4889999999999997E-2</c:v>
+                </c:pt>
+                <c:pt idx="2">
+                  <c:v>0.13300000000000001</c:v>
+                </c:pt>
+              </c:numCache>
+            </c:numRef>
+          </c:val>
+          <c:extLst>
+            <c:ext xmlns:c16="http://schemas.microsoft.com/office/drawing/2014/chart" uri="{C3380CC4-5D6E-409C-BE32-E72D297353CC}">
+              <c16:uniqueId val="{00000001-483F-264A-961F-E67E60ACA818}"/>
+            </c:ext>
+          </c:extLst>
+        </c:ser>
+        <c:ser>
+          <c:idx val="2"/>
+          <c:order val="2"/>
+          <c:tx>
+            <c:strRef>
+              <c:f>Sheet1!$D$1</c:f>
+              <c:strCache>
+                <c:ptCount val="1"/>
+                <c:pt idx="0">
+                  <c:v>Manhattan distance</c:v>
+                </c:pt>
+              </c:strCache>
+            </c:strRef>
+          </c:tx>
+          <c:spPr>
+            <a:solidFill>
+              <a:schemeClr val="accent3"/>
+            </a:solidFill>
+            <a:ln>
+              <a:noFill/>
+            </a:ln>
+            <a:effectLst/>
+          </c:spPr>
+          <c:invertIfNegative val="0"/>
+          <c:cat>
+            <c:strRef>
+              <c:f>Sheet1!$A$2:$A$5</c:f>
+              <c:strCache>
+                <c:ptCount val="4"/>
+                <c:pt idx="0">
+                  <c:v>Uniform-Cost</c:v>
+                </c:pt>
+                <c:pt idx="1">
+                  <c:v>Greedy</c:v>
+                </c:pt>
+                <c:pt idx="2">
+                  <c:v>A*</c:v>
+                </c:pt>
+                <c:pt idx="3">
+                  <c:v>IDS</c:v>
+                </c:pt>
+              </c:strCache>
+            </c:strRef>
+          </c:cat>
+          <c:val>
+            <c:numRef>
+              <c:f>Sheet1!$D$2:$D$5</c:f>
+              <c:numCache>
+                <c:formatCode>General</c:formatCode>
+                <c:ptCount val="4"/>
+                <c:pt idx="0">
+                  <c:v>12.144</c:v>
+                </c:pt>
+                <c:pt idx="1">
+                  <c:v>2.8000000000000001E-2</c:v>
+                </c:pt>
+                <c:pt idx="2">
+                  <c:v>3.7900000000000003E-2</c:v>
+                </c:pt>
+              </c:numCache>
+            </c:numRef>
+          </c:val>
+          <c:extLst>
+            <c:ext xmlns:c16="http://schemas.microsoft.com/office/drawing/2014/chart" uri="{C3380CC4-5D6E-409C-BE32-E72D297353CC}">
+              <c16:uniqueId val="{00000002-483F-264A-961F-E67E60ACA818}"/>
+            </c:ext>
+          </c:extLst>
+        </c:ser>
+        <c:dLbls>
+          <c:showLegendKey val="0"/>
+          <c:showVal val="0"/>
+          <c:showCatName val="0"/>
+          <c:showSerName val="0"/>
+          <c:showPercent val="0"/>
+          <c:showBubbleSize val="0"/>
+        </c:dLbls>
+        <c:gapWidth val="219"/>
+        <c:overlap val="-27"/>
+        <c:axId val="1592052303"/>
+        <c:axId val="1592053983"/>
+      </c:barChart>
+      <c:catAx>
+        <c:axId val="1592052303"/>
+        <c:scaling>
+          <c:orientation val="minMax"/>
+        </c:scaling>
+        <c:delete val="0"/>
+        <c:axPos val="b"/>
+        <c:numFmt formatCode="General" sourceLinked="1"/>
+        <c:majorTickMark val="none"/>
+        <c:minorTickMark val="none"/>
+        <c:tickLblPos val="nextTo"/>
+        <c:spPr>
+          <a:noFill/>
+          <a:ln w="9525" cap="flat" cmpd="sng" algn="ctr">
+            <a:solidFill>
+              <a:schemeClr val="tx1">
+                <a:lumMod val="15000"/>
+                <a:lumOff val="85000"/>
+              </a:schemeClr>
+            </a:solidFill>
+            <a:round/>
+          </a:ln>
+          <a:effectLst/>
+        </c:spPr>
+        <c:txPr>
+          <a:bodyPr rot="-60000000" spcFirstLastPara="1" vertOverflow="ellipsis" vert="horz" wrap="square" anchor="ctr" anchorCtr="1"/>
+          <a:lstStyle/>
+          <a:p>
+            <a:pPr>
+              <a:defRPr sz="900" b="0" i="0" u="none" strike="noStrike" kern="1200" baseline="0">
+                <a:solidFill>
+                  <a:schemeClr val="tx1">
+                    <a:lumMod val="65000"/>
+                    <a:lumOff val="35000"/>
+                  </a:schemeClr>
+                </a:solidFill>
+                <a:latin typeface="+mn-lt"/>
+                <a:ea typeface="+mn-ea"/>
+                <a:cs typeface="+mn-cs"/>
+              </a:defRPr>
+            </a:pPr>
+            <a:endParaRPr lang="en-US"/>
+          </a:p>
+        </c:txPr>
+        <c:crossAx val="1592053983"/>
+        <c:crosses val="autoZero"/>
+        <c:auto val="1"/>
+        <c:lblAlgn val="ctr"/>
+        <c:lblOffset val="100"/>
+        <c:noMultiLvlLbl val="0"/>
+      </c:catAx>
+      <c:valAx>
+        <c:axId val="1592053983"/>
+        <c:scaling>
+          <c:orientation val="minMax"/>
+        </c:scaling>
+        <c:delete val="0"/>
+        <c:axPos val="l"/>
+        <c:majorGridlines>
+          <c:spPr>
+            <a:ln w="9525" cap="flat" cmpd="sng" algn="ctr">
+              <a:solidFill>
+                <a:schemeClr val="tx1">
+                  <a:lumMod val="15000"/>
+                  <a:lumOff val="85000"/>
+                </a:schemeClr>
+              </a:solidFill>
+              <a:round/>
+            </a:ln>
+            <a:effectLst/>
+          </c:spPr>
+        </c:majorGridlines>
+        <c:title>
+          <c:tx>
+            <c:rich>
+              <a:bodyPr rot="-5400000" spcFirstLastPara="1" vertOverflow="ellipsis" vert="horz" wrap="square" anchor="ctr" anchorCtr="1"/>
+              <a:lstStyle/>
+              <a:p>
+                <a:pPr>
+                  <a:defRPr sz="1000" b="0" i="0" u="none" strike="noStrike" kern="1200" baseline="0">
+                    <a:solidFill>
+                      <a:schemeClr val="tx1">
+                        <a:lumMod val="65000"/>
+                        <a:lumOff val="35000"/>
+                      </a:schemeClr>
+                    </a:solidFill>
+                    <a:latin typeface="+mn-lt"/>
+                    <a:ea typeface="+mn-ea"/>
+                    <a:cs typeface="+mn-cs"/>
+                  </a:defRPr>
+                </a:pPr>
+                <a:r>
+                  <a:rPr lang="en-US"/>
+                  <a:t>Average</a:t>
+                </a:r>
+                <a:r>
+                  <a:rPr lang="en-US" baseline="0"/>
+                  <a:t> time (seconds)</a:t>
+                </a:r>
+                <a:endParaRPr lang="en-US"/>
+              </a:p>
+            </c:rich>
+          </c:tx>
+          <c:overlay val="0"/>
+          <c:spPr>
+            <a:noFill/>
+            <a:ln>
+              <a:noFill/>
+            </a:ln>
+            <a:effectLst/>
+          </c:spPr>
+          <c:txPr>
+            <a:bodyPr rot="-5400000" spcFirstLastPara="1" vertOverflow="ellipsis" vert="horz" wrap="square" anchor="ctr" anchorCtr="1"/>
+            <a:lstStyle/>
+            <a:p>
+              <a:pPr>
+                <a:defRPr sz="1000" b="0" i="0" u="none" strike="noStrike" kern="1200" baseline="0">
+                  <a:solidFill>
+                    <a:schemeClr val="tx1">
+                      <a:lumMod val="65000"/>
+                      <a:lumOff val="35000"/>
+                    </a:schemeClr>
+                  </a:solidFill>
+                  <a:latin typeface="+mn-lt"/>
+                  <a:ea typeface="+mn-ea"/>
+                  <a:cs typeface="+mn-cs"/>
+                </a:defRPr>
+              </a:pPr>
+              <a:endParaRPr lang="en-US"/>
+            </a:p>
+          </c:txPr>
+        </c:title>
+        <c:numFmt formatCode="General" sourceLinked="1"/>
+        <c:majorTickMark val="none"/>
+        <c:minorTickMark val="none"/>
+        <c:tickLblPos val="nextTo"/>
+        <c:spPr>
+          <a:noFill/>
+          <a:ln>
+            <a:noFill/>
+          </a:ln>
+          <a:effectLst/>
+        </c:spPr>
+        <c:txPr>
+          <a:bodyPr rot="-60000000" spcFirstLastPara="1" vertOverflow="ellipsis" vert="horz" wrap="square" anchor="ctr" anchorCtr="1"/>
+          <a:lstStyle/>
+          <a:p>
+            <a:pPr>
+              <a:defRPr sz="900" b="0" i="0" u="none" strike="noStrike" kern="1200" baseline="0">
+                <a:solidFill>
+                  <a:schemeClr val="tx1">
+                    <a:lumMod val="65000"/>
+                    <a:lumOff val="35000"/>
+                  </a:schemeClr>
+                </a:solidFill>
+                <a:latin typeface="+mn-lt"/>
+                <a:ea typeface="+mn-ea"/>
+                <a:cs typeface="+mn-cs"/>
+              </a:defRPr>
+            </a:pPr>
+            <a:endParaRPr lang="en-US"/>
+          </a:p>
+        </c:txPr>
+        <c:crossAx val="1592052303"/>
+        <c:crosses val="autoZero"/>
+        <c:crossBetween val="between"/>
+      </c:valAx>
+      <c:spPr>
+        <a:noFill/>
+        <a:ln>
+          <a:noFill/>
+        </a:ln>
+        <a:effectLst/>
+      </c:spPr>
+    </c:plotArea>
+    <c:legend>
+      <c:legendPos val="b"/>
+      <c:overlay val="0"/>
+      <c:spPr>
+        <a:noFill/>
+        <a:ln>
+          <a:noFill/>
+        </a:ln>
+        <a:effectLst/>
+      </c:spPr>
+      <c:txPr>
+        <a:bodyPr rot="0" spcFirstLastPara="1" vertOverflow="ellipsis" vert="horz" wrap="square" anchor="ctr" anchorCtr="1"/>
+        <a:lstStyle/>
+        <a:p>
+          <a:pPr>
+            <a:defRPr sz="900" b="0" i="0" u="none" strike="noStrike" kern="1200" baseline="0">
+              <a:solidFill>
+                <a:schemeClr val="tx1">
+                  <a:lumMod val="65000"/>
+                  <a:lumOff val="35000"/>
+                </a:schemeClr>
+              </a:solidFill>
+              <a:latin typeface="+mn-lt"/>
+              <a:ea typeface="+mn-ea"/>
+              <a:cs typeface="+mn-cs"/>
+            </a:defRPr>
+          </a:pPr>
+          <a:endParaRPr lang="en-US"/>
+        </a:p>
+      </c:txPr>
+    </c:legend>
+    <c:plotVisOnly val="1"/>
+    <c:dispBlanksAs val="gap"/>
+    <c:extLst>
+      <c:ext xmlns:c16r3="http://schemas.microsoft.com/office/drawing/2017/03/chart" uri="{56B9EC1D-385E-4148-901F-78D8002777C0}">
+        <c16r3:dataDisplayOptions16>
+          <c16r3:dispNaAsBlank val="1"/>
+        </c16r3:dataDisplayOptions16>
+      </c:ext>
+    </c:extLst>
+    <c:showDLblsOverMax val="0"/>
+  </c:chart>
+  <c:spPr>
+    <a:solidFill>
+      <a:schemeClr val="bg1"/>
+    </a:solidFill>
+    <a:ln w="9525" cap="flat" cmpd="sng" algn="ctr">
+      <a:solidFill>
+        <a:schemeClr val="tx1">
+          <a:lumMod val="15000"/>
+          <a:lumOff val="85000"/>
+        </a:schemeClr>
+      </a:solidFill>
+      <a:round/>
+    </a:ln>
+    <a:effectLst/>
+  </c:spPr>
+  <c:txPr>
+    <a:bodyPr/>
+    <a:lstStyle/>
+    <a:p>
+      <a:pPr>
+        <a:defRPr/>
+      </a:pPr>
+      <a:endParaRPr lang="en-US"/>
+    </a:p>
+  </c:txPr>
+  <c:externalData r:id="rId3">
+    <c:autoUpdate val="0"/>
+  </c:externalData>
+</c:chartSpace>
+</file>
+
+<file path=word/charts/chart3.xml><?xml version="1.0" encoding="utf-8"?>
+<c:chartSpace xmlns:c="http://schemas.openxmlformats.org/drawingml/2006/chart" xmlns:a="http://schemas.openxmlformats.org/drawingml/2006/main" xmlns:r="http://schemas.openxmlformats.org/officeDocument/2006/relationships" xmlns:c16r2="http://schemas.microsoft.com/office/drawing/2015/06/chart">
+  <c:date1904 val="0"/>
+  <c:lang val="en-US"/>
+  <c:roundedCorners val="0"/>
+  <mc:AlternateContent xmlns:mc="http://schemas.openxmlformats.org/markup-compatibility/2006">
+    <mc:Choice xmlns:c14="http://schemas.microsoft.com/office/drawing/2007/8/2/chart" Requires="c14">
+      <c14:style val="102"/>
+    </mc:Choice>
+    <mc:Fallback>
+      <c:style val="2"/>
+    </mc:Fallback>
+  </mc:AlternateContent>
+  <c:chart>
+    <c:title>
+      <c:overlay val="0"/>
+      <c:spPr>
+        <a:noFill/>
+        <a:ln>
+          <a:noFill/>
+        </a:ln>
+        <a:effectLst/>
+      </c:spPr>
+      <c:txPr>
+        <a:bodyPr rot="0" spcFirstLastPara="1" vertOverflow="ellipsis" vert="horz" wrap="square" anchor="ctr" anchorCtr="1"/>
+        <a:lstStyle/>
+        <a:p>
+          <a:pPr>
+            <a:defRPr sz="1400" b="0" i="0" u="none" strike="noStrike" kern="1200" spc="0" baseline="0">
+              <a:solidFill>
+                <a:schemeClr val="tx1">
+                  <a:lumMod val="65000"/>
+                  <a:lumOff val="35000"/>
+                </a:schemeClr>
+              </a:solidFill>
+              <a:latin typeface="+mn-lt"/>
+              <a:ea typeface="+mn-ea"/>
+              <a:cs typeface="+mn-cs"/>
+            </a:defRPr>
+          </a:pPr>
+          <a:endParaRPr lang="en-US"/>
+        </a:p>
+      </c:txPr>
+    </c:title>
+    <c:autoTitleDeleted val="0"/>
+    <c:plotArea>
+      <c:layout/>
+      <c:barChart>
+        <c:barDir val="col"/>
+        <c:grouping val="clustered"/>
+        <c:varyColors val="0"/>
+        <c:ser>
+          <c:idx val="0"/>
+          <c:order val="0"/>
+          <c:tx>
+            <c:strRef>
+              <c:f>Sheet1!$B$1</c:f>
+              <c:strCache>
+                <c:ptCount val="1"/>
+                <c:pt idx="0">
+                  <c:v>Tiles out of place</c:v>
+                </c:pt>
+              </c:strCache>
+            </c:strRef>
+          </c:tx>
+          <c:spPr>
+            <a:solidFill>
+              <a:schemeClr val="accent1"/>
+            </a:solidFill>
+            <a:ln>
+              <a:noFill/>
+            </a:ln>
+            <a:effectLst/>
+          </c:spPr>
+          <c:invertIfNegative val="0"/>
+          <c:cat>
+            <c:strRef>
+              <c:f>Sheet1!$A$2:$A$5</c:f>
+              <c:strCache>
+                <c:ptCount val="4"/>
+                <c:pt idx="0">
+                  <c:v>Uniform-Cost</c:v>
+                </c:pt>
+                <c:pt idx="1">
+                  <c:v>Greedy</c:v>
+                </c:pt>
+                <c:pt idx="2">
+                  <c:v>A*</c:v>
+                </c:pt>
+                <c:pt idx="3">
+                  <c:v>IDS (x10)</c:v>
+                </c:pt>
+              </c:strCache>
+            </c:strRef>
+          </c:cat>
+          <c:val>
+            <c:numRef>
+              <c:f>Sheet1!$B$2:$B$5</c:f>
+              <c:numCache>
+                <c:formatCode>General</c:formatCode>
+                <c:ptCount val="4"/>
+                <c:pt idx="0">
+                  <c:v>72320.5</c:v>
+                </c:pt>
+                <c:pt idx="1">
+                  <c:v>716.2</c:v>
+                </c:pt>
+                <c:pt idx="2">
+                  <c:v>4887.875</c:v>
+                </c:pt>
+                <c:pt idx="3">
+                  <c:v>87057</c:v>
+                </c:pt>
+              </c:numCache>
+            </c:numRef>
+          </c:val>
+          <c:extLst>
+            <c:ext xmlns:c16="http://schemas.microsoft.com/office/drawing/2014/chart" uri="{C3380CC4-5D6E-409C-BE32-E72D297353CC}">
+              <c16:uniqueId val="{00000000-FEF4-8A42-BE0C-A5BF82BB0A3C}"/>
+            </c:ext>
+          </c:extLst>
+        </c:ser>
+        <c:ser>
+          <c:idx val="1"/>
+          <c:order val="1"/>
+          <c:tx>
+            <c:strRef>
+              <c:f>Sheet1!$C$1</c:f>
+              <c:strCache>
+                <c:ptCount val="1"/>
+                <c:pt idx="0">
+                  <c:v>Tiles out of row/column</c:v>
+                </c:pt>
+              </c:strCache>
+            </c:strRef>
+          </c:tx>
+          <c:spPr>
+            <a:solidFill>
+              <a:schemeClr val="accent2"/>
+            </a:solidFill>
+            <a:ln>
+              <a:noFill/>
+            </a:ln>
+            <a:effectLst/>
+          </c:spPr>
+          <c:invertIfNegative val="0"/>
+          <c:cat>
+            <c:strRef>
+              <c:f>Sheet1!$A$2:$A$5</c:f>
+              <c:strCache>
+                <c:ptCount val="4"/>
+                <c:pt idx="0">
+                  <c:v>Uniform-Cost</c:v>
+                </c:pt>
+                <c:pt idx="1">
+                  <c:v>Greedy</c:v>
+                </c:pt>
+                <c:pt idx="2">
+                  <c:v>A*</c:v>
+                </c:pt>
+                <c:pt idx="3">
+                  <c:v>IDS (x10)</c:v>
+                </c:pt>
+              </c:strCache>
+            </c:strRef>
+          </c:cat>
+          <c:val>
+            <c:numRef>
+              <c:f>Sheet1!$C$2:$C$5</c:f>
+              <c:numCache>
+                <c:formatCode>General</c:formatCode>
+                <c:ptCount val="4"/>
+                <c:pt idx="0">
+                  <c:v>72320.5</c:v>
+                </c:pt>
+                <c:pt idx="1">
+                  <c:v>354</c:v>
+                </c:pt>
+                <c:pt idx="2">
+                  <c:v>1225.05</c:v>
+                </c:pt>
+              </c:numCache>
+            </c:numRef>
+          </c:val>
+          <c:extLst>
+            <c:ext xmlns:c16="http://schemas.microsoft.com/office/drawing/2014/chart" uri="{C3380CC4-5D6E-409C-BE32-E72D297353CC}">
+              <c16:uniqueId val="{00000001-FEF4-8A42-BE0C-A5BF82BB0A3C}"/>
+            </c:ext>
+          </c:extLst>
+        </c:ser>
+        <c:ser>
+          <c:idx val="2"/>
+          <c:order val="2"/>
+          <c:tx>
+            <c:strRef>
+              <c:f>Sheet1!$D$1</c:f>
+              <c:strCache>
+                <c:ptCount val="1"/>
+                <c:pt idx="0">
+                  <c:v>Manhattan distance</c:v>
+                </c:pt>
+              </c:strCache>
+            </c:strRef>
+          </c:tx>
+          <c:spPr>
+            <a:solidFill>
+              <a:schemeClr val="accent3"/>
+            </a:solidFill>
+            <a:ln>
+              <a:noFill/>
+            </a:ln>
+            <a:effectLst/>
+          </c:spPr>
+          <c:invertIfNegative val="0"/>
+          <c:cat>
+            <c:strRef>
+              <c:f>Sheet1!$A$2:$A$5</c:f>
+              <c:strCache>
+                <c:ptCount val="4"/>
+                <c:pt idx="0">
+                  <c:v>Uniform-Cost</c:v>
+                </c:pt>
+                <c:pt idx="1">
+                  <c:v>Greedy</c:v>
+                </c:pt>
+                <c:pt idx="2">
+                  <c:v>A*</c:v>
+                </c:pt>
+                <c:pt idx="3">
+                  <c:v>IDS (x10)</c:v>
+                </c:pt>
+              </c:strCache>
+            </c:strRef>
+          </c:cat>
+          <c:val>
+            <c:numRef>
+              <c:f>Sheet1!$D$2:$D$5</c:f>
+              <c:numCache>
+                <c:formatCode>General</c:formatCode>
+                <c:ptCount val="4"/>
+                <c:pt idx="0">
+                  <c:v>72320.5</c:v>
+                </c:pt>
+                <c:pt idx="1">
+                  <c:v>278.39999999999998</c:v>
+                </c:pt>
+                <c:pt idx="2">
+                  <c:v>436.42500000000001</c:v>
+                </c:pt>
+              </c:numCache>
+            </c:numRef>
+          </c:val>
+          <c:extLst>
+            <c:ext xmlns:c16="http://schemas.microsoft.com/office/drawing/2014/chart" uri="{C3380CC4-5D6E-409C-BE32-E72D297353CC}">
+              <c16:uniqueId val="{00000002-FEF4-8A42-BE0C-A5BF82BB0A3C}"/>
+            </c:ext>
+          </c:extLst>
+        </c:ser>
+        <c:dLbls>
+          <c:showLegendKey val="0"/>
+          <c:showVal val="0"/>
+          <c:showCatName val="0"/>
+          <c:showSerName val="0"/>
+          <c:showPercent val="0"/>
+          <c:showBubbleSize val="0"/>
+        </c:dLbls>
+        <c:gapWidth val="219"/>
+        <c:overlap val="-27"/>
+        <c:axId val="1711400799"/>
+        <c:axId val="1711402975"/>
+      </c:barChart>
+      <c:catAx>
+        <c:axId val="1711400799"/>
+        <c:scaling>
+          <c:orientation val="minMax"/>
+        </c:scaling>
+        <c:delete val="0"/>
+        <c:axPos val="b"/>
+        <c:numFmt formatCode="General" sourceLinked="1"/>
+        <c:majorTickMark val="none"/>
+        <c:minorTickMark val="none"/>
+        <c:tickLblPos val="nextTo"/>
+        <c:spPr>
+          <a:noFill/>
+          <a:ln w="9525" cap="flat" cmpd="sng" algn="ctr">
+            <a:solidFill>
+              <a:schemeClr val="tx1">
+                <a:lumMod val="15000"/>
+                <a:lumOff val="85000"/>
+              </a:schemeClr>
+            </a:solidFill>
+            <a:round/>
+          </a:ln>
+          <a:effectLst/>
+        </c:spPr>
+        <c:txPr>
+          <a:bodyPr rot="-60000000" spcFirstLastPara="1" vertOverflow="ellipsis" vert="horz" wrap="square" anchor="ctr" anchorCtr="1"/>
+          <a:lstStyle/>
+          <a:p>
+            <a:pPr>
+              <a:defRPr sz="900" b="0" i="0" u="none" strike="noStrike" kern="1200" baseline="0">
+                <a:solidFill>
+                  <a:schemeClr val="tx1">
+                    <a:lumMod val="65000"/>
+                    <a:lumOff val="35000"/>
+                  </a:schemeClr>
+                </a:solidFill>
+                <a:latin typeface="+mn-lt"/>
+                <a:ea typeface="+mn-ea"/>
+                <a:cs typeface="+mn-cs"/>
+              </a:defRPr>
+            </a:pPr>
+            <a:endParaRPr lang="en-US"/>
+          </a:p>
+        </c:txPr>
+        <c:crossAx val="1711402975"/>
+        <c:crosses val="autoZero"/>
+        <c:auto val="1"/>
+        <c:lblAlgn val="ctr"/>
+        <c:lblOffset val="100"/>
+        <c:noMultiLvlLbl val="0"/>
+      </c:catAx>
+      <c:valAx>
+        <c:axId val="1711402975"/>
+        <c:scaling>
+          <c:orientation val="minMax"/>
+        </c:scaling>
+        <c:delete val="0"/>
+        <c:axPos val="l"/>
+        <c:majorGridlines>
+          <c:spPr>
+            <a:ln w="9525" cap="flat" cmpd="sng" algn="ctr">
+              <a:solidFill>
+                <a:schemeClr val="tx1">
+                  <a:lumMod val="15000"/>
+                  <a:lumOff val="85000"/>
+                </a:schemeClr>
+              </a:solidFill>
+              <a:round/>
+            </a:ln>
+            <a:effectLst/>
+          </c:spPr>
+        </c:majorGridlines>
+        <c:title>
+          <c:tx>
+            <c:rich>
+              <a:bodyPr rot="-5400000" spcFirstLastPara="1" vertOverflow="ellipsis" vert="horz" wrap="square" anchor="ctr" anchorCtr="1"/>
+              <a:lstStyle/>
+              <a:p>
+                <a:pPr>
+                  <a:defRPr sz="1000" b="0" i="0" u="none" strike="noStrike" kern="1200" baseline="0">
+                    <a:solidFill>
+                      <a:schemeClr val="tx1">
+                        <a:lumMod val="65000"/>
+                        <a:lumOff val="35000"/>
+                      </a:schemeClr>
+                    </a:solidFill>
+                    <a:latin typeface="+mn-lt"/>
+                    <a:ea typeface="+mn-ea"/>
+                    <a:cs typeface="+mn-cs"/>
+                  </a:defRPr>
+                </a:pPr>
+                <a:r>
+                  <a:rPr lang="en-US"/>
+                  <a:t>Average Nodes Generated</a:t>
+                </a:r>
+              </a:p>
+            </c:rich>
+          </c:tx>
+          <c:overlay val="0"/>
+          <c:spPr>
+            <a:noFill/>
+            <a:ln>
+              <a:noFill/>
+            </a:ln>
+            <a:effectLst/>
+          </c:spPr>
+          <c:txPr>
+            <a:bodyPr rot="-5400000" spcFirstLastPara="1" vertOverflow="ellipsis" vert="horz" wrap="square" anchor="ctr" anchorCtr="1"/>
+            <a:lstStyle/>
+            <a:p>
+              <a:pPr>
+                <a:defRPr sz="1000" b="0" i="0" u="none" strike="noStrike" kern="1200" baseline="0">
+                  <a:solidFill>
+                    <a:schemeClr val="tx1">
+                      <a:lumMod val="65000"/>
+                      <a:lumOff val="35000"/>
+                    </a:schemeClr>
+                  </a:solidFill>
+                  <a:latin typeface="+mn-lt"/>
+                  <a:ea typeface="+mn-ea"/>
+                  <a:cs typeface="+mn-cs"/>
+                </a:defRPr>
+              </a:pPr>
+              <a:endParaRPr lang="en-US"/>
+            </a:p>
+          </c:txPr>
+        </c:title>
+        <c:numFmt formatCode="General" sourceLinked="1"/>
+        <c:majorTickMark val="none"/>
+        <c:minorTickMark val="none"/>
+        <c:tickLblPos val="nextTo"/>
+        <c:spPr>
+          <a:noFill/>
+          <a:ln>
+            <a:noFill/>
+          </a:ln>
+          <a:effectLst/>
+        </c:spPr>
+        <c:txPr>
+          <a:bodyPr rot="-60000000" spcFirstLastPara="1" vertOverflow="ellipsis" vert="horz" wrap="square" anchor="ctr" anchorCtr="1"/>
+          <a:lstStyle/>
+          <a:p>
+            <a:pPr>
+              <a:defRPr sz="900" b="0" i="0" u="none" strike="noStrike" kern="1200" baseline="0">
+                <a:solidFill>
+                  <a:schemeClr val="tx1">
+                    <a:lumMod val="65000"/>
+                    <a:lumOff val="35000"/>
+                  </a:schemeClr>
+                </a:solidFill>
+                <a:latin typeface="+mn-lt"/>
+                <a:ea typeface="+mn-ea"/>
+                <a:cs typeface="+mn-cs"/>
+              </a:defRPr>
+            </a:pPr>
+            <a:endParaRPr lang="en-US"/>
+          </a:p>
+        </c:txPr>
+        <c:crossAx val="1711400799"/>
+        <c:crosses val="autoZero"/>
+        <c:crossBetween val="between"/>
+      </c:valAx>
+      <c:spPr>
+        <a:noFill/>
+        <a:ln>
+          <a:noFill/>
+        </a:ln>
+        <a:effectLst/>
+      </c:spPr>
+    </c:plotArea>
+    <c:legend>
+      <c:legendPos val="b"/>
+      <c:overlay val="0"/>
+      <c:spPr>
+        <a:noFill/>
+        <a:ln>
+          <a:noFill/>
+        </a:ln>
+        <a:effectLst/>
+      </c:spPr>
+      <c:txPr>
+        <a:bodyPr rot="0" spcFirstLastPara="1" vertOverflow="ellipsis" vert="horz" wrap="square" anchor="ctr" anchorCtr="1"/>
+        <a:lstStyle/>
+        <a:p>
+          <a:pPr>
+            <a:defRPr sz="900" b="0" i="0" u="none" strike="noStrike" kern="1200" baseline="0">
+              <a:solidFill>
+                <a:schemeClr val="tx1">
+                  <a:lumMod val="65000"/>
+                  <a:lumOff val="35000"/>
+                </a:schemeClr>
+              </a:solidFill>
+              <a:latin typeface="+mn-lt"/>
+              <a:ea typeface="+mn-ea"/>
+              <a:cs typeface="+mn-cs"/>
+            </a:defRPr>
+          </a:pPr>
+          <a:endParaRPr lang="en-US"/>
+        </a:p>
+      </c:txPr>
+    </c:legend>
+    <c:plotVisOnly val="1"/>
+    <c:dispBlanksAs val="gap"/>
+    <c:extLst>
+      <c:ext xmlns:c16r3="http://schemas.microsoft.com/office/drawing/2017/03/chart" uri="{56B9EC1D-385E-4148-901F-78D8002777C0}">
+        <c16r3:dataDisplayOptions16>
+          <c16r3:dispNaAsBlank val="1"/>
+        </c16r3:dataDisplayOptions16>
+      </c:ext>
+    </c:extLst>
+    <c:showDLblsOverMax val="0"/>
+  </c:chart>
+  <c:spPr>
+    <a:solidFill>
+      <a:schemeClr val="bg1"/>
+    </a:solidFill>
+    <a:ln w="9525" cap="flat" cmpd="sng" algn="ctr">
+      <a:solidFill>
+        <a:schemeClr val="tx1">
+          <a:lumMod val="15000"/>
+          <a:lumOff val="85000"/>
+        </a:schemeClr>
+      </a:solidFill>
+      <a:round/>
+    </a:ln>
+    <a:effectLst/>
+  </c:spPr>
+  <c:txPr>
+    <a:bodyPr/>
+    <a:lstStyle/>
+    <a:p>
+      <a:pPr>
+        <a:defRPr/>
+      </a:pPr>
+      <a:endParaRPr lang="en-US"/>
+    </a:p>
+  </c:txPr>
+  <c:externalData r:id="rId3">
+    <c:autoUpdate val="0"/>
+  </c:externalData>
+</c:chartSpace>
+</file>
+
+<file path=word/charts/colors1.xml><?xml version="1.0" encoding="utf-8"?>
+<cs:colorStyle xmlns:cs="http://schemas.microsoft.com/office/drawing/2012/chartStyle" xmlns:a="http://schemas.openxmlformats.org/drawingml/2006/main" meth="cycle" id="10">
+  <a:schemeClr val="accent1"/>
+  <a:schemeClr val="accent2"/>
+  <a:schemeClr val="accent3"/>
+  <a:schemeClr val="accent4"/>
+  <a:schemeClr val="accent5"/>
+  <a:schemeClr val="accent6"/>
+  <cs:variation/>
+  <cs:variation>
+    <a:lumMod val="60000"/>
+  </cs:variation>
+  <cs:variation>
+    <a:lumMod val="80000"/>
+    <a:lumOff val="20000"/>
+  </cs:variation>
+  <cs:variation>
+    <a:lumMod val="80000"/>
+  </cs:variation>
+  <cs:variation>
+    <a:lumMod val="60000"/>
+    <a:lumOff val="40000"/>
+  </cs:variation>
+  <cs:variation>
+    <a:lumMod val="50000"/>
+  </cs:variation>
+  <cs:variation>
+    <a:lumMod val="70000"/>
+    <a:lumOff val="30000"/>
+  </cs:variation>
+  <cs:variation>
+    <a:lumMod val="70000"/>
+  </cs:variation>
+  <cs:variation>
+    <a:lumMod val="50000"/>
+    <a:lumOff val="50000"/>
+  </cs:variation>
+</cs:colorStyle>
+</file>
+
+<file path=word/charts/colors2.xml><?xml version="1.0" encoding="utf-8"?>
+<cs:colorStyle xmlns:cs="http://schemas.microsoft.com/office/drawing/2012/chartStyle" xmlns:a="http://schemas.openxmlformats.org/drawingml/2006/main" meth="cycle" id="10">
+  <a:schemeClr val="accent1"/>
+  <a:schemeClr val="accent2"/>
+  <a:schemeClr val="accent3"/>
+  <a:schemeClr val="accent4"/>
+  <a:schemeClr val="accent5"/>
+  <a:schemeClr val="accent6"/>
+  <cs:variation/>
+  <cs:variation>
+    <a:lumMod val="60000"/>
+  </cs:variation>
+  <cs:variation>
+    <a:lumMod val="80000"/>
+    <a:lumOff val="20000"/>
+  </cs:variation>
+  <cs:variation>
+    <a:lumMod val="80000"/>
+  </cs:variation>
+  <cs:variation>
+    <a:lumMod val="60000"/>
+    <a:lumOff val="40000"/>
+  </cs:variation>
+  <cs:variation>
+    <a:lumMod val="50000"/>
+  </cs:variation>
+  <cs:variation>
+    <a:lumMod val="70000"/>
+    <a:lumOff val="30000"/>
+  </cs:variation>
+  <cs:variation>
+    <a:lumMod val="70000"/>
+  </cs:variation>
+  <cs:variation>
+    <a:lumMod val="50000"/>
+    <a:lumOff val="50000"/>
+  </cs:variation>
+</cs:colorStyle>
+</file>
+
+<file path=word/charts/colors3.xml><?xml version="1.0" encoding="utf-8"?>
+<cs:colorStyle xmlns:cs="http://schemas.microsoft.com/office/drawing/2012/chartStyle" xmlns:a="http://schemas.openxmlformats.org/drawingml/2006/main" meth="cycle" id="10">
+  <a:schemeClr val="accent1"/>
+  <a:schemeClr val="accent2"/>
+  <a:schemeClr val="accent3"/>
+  <a:schemeClr val="accent4"/>
+  <a:schemeClr val="accent5"/>
+  <a:schemeClr val="accent6"/>
+  <cs:variation/>
+  <cs:variation>
+    <a:lumMod val="60000"/>
+  </cs:variation>
+  <cs:variation>
+    <a:lumMod val="80000"/>
+    <a:lumOff val="20000"/>
+  </cs:variation>
+  <cs:variation>
+    <a:lumMod val="80000"/>
+  </cs:variation>
+  <cs:variation>
+    <a:lumMod val="60000"/>
+    <a:lumOff val="40000"/>
+  </cs:variation>
+  <cs:variation>
+    <a:lumMod val="50000"/>
+  </cs:variation>
+  <cs:variation>
+    <a:lumMod val="70000"/>
+    <a:lumOff val="30000"/>
+  </cs:variation>
+  <cs:variation>
+    <a:lumMod val="70000"/>
+  </cs:variation>
+  <cs:variation>
+    <a:lumMod val="50000"/>
+    <a:lumOff val="50000"/>
+  </cs:variation>
+</cs:colorStyle>
+</file>
+
+<file path=word/charts/style1.xml><?xml version="1.0" encoding="utf-8"?>
+<cs:chartStyle xmlns:cs="http://schemas.microsoft.com/office/drawing/2012/chartStyle" xmlns:a="http://schemas.openxmlformats.org/drawingml/2006/main" id="201">
+  <cs:axisTitle>
+    <cs:lnRef idx="0"/>
+    <cs:fillRef idx="0"/>
+    <cs:effectRef idx="0"/>
+    <cs:fontRef idx="minor">
+      <a:schemeClr val="tx1">
+        <a:lumMod val="65000"/>
+        <a:lumOff val="35000"/>
+      </a:schemeClr>
+    </cs:fontRef>
+    <cs:defRPr sz="1000" kern="1200"/>
+  </cs:axisTitle>
+  <cs:categoryAxis>
+    <cs:lnRef idx="0"/>
+    <cs:fillRef idx="0"/>
+    <cs:effectRef idx="0"/>
+    <cs:fontRef idx="minor">
+      <a:schemeClr val="tx1">
+        <a:lumMod val="65000"/>
+        <a:lumOff val="35000"/>
+      </a:schemeClr>
+    </cs:fontRef>
+    <cs:spPr>
+      <a:ln w="9525" cap="flat" cmpd="sng" algn="ctr">
+        <a:solidFill>
+          <a:schemeClr val="tx1">
+            <a:lumMod val="15000"/>
+            <a:lumOff val="85000"/>
+          </a:schemeClr>
+        </a:solidFill>
+        <a:round/>
+      </a:ln>
+    </cs:spPr>
+    <cs:defRPr sz="900" kern="1200"/>
+  </cs:categoryAxis>
+  <cs:chartArea mods="allowNoFillOverride allowNoLineOverride">
+    <cs:lnRef idx="0"/>
+    <cs:fillRef idx="0"/>
+    <cs:effectRef idx="0"/>
+    <cs:fontRef idx="minor">
+      <a:schemeClr val="tx1"/>
+    </cs:fontRef>
+    <cs:spPr>
+      <a:solidFill>
+        <a:schemeClr val="bg1"/>
+      </a:solidFill>
+      <a:ln w="9525" cap="flat" cmpd="sng" algn="ctr">
+        <a:solidFill>
+          <a:schemeClr val="tx1">
+            <a:lumMod val="15000"/>
+            <a:lumOff val="85000"/>
+          </a:schemeClr>
+        </a:solidFill>
+        <a:round/>
+      </a:ln>
+    </cs:spPr>
+    <cs:defRPr sz="1000" kern="1200"/>
+  </cs:chartArea>
+  <cs:dataLabel>
+    <cs:lnRef idx="0"/>
+    <cs:fillRef idx="0"/>
+    <cs:effectRef idx="0"/>
+    <cs:fontRef idx="minor">
+      <a:schemeClr val="tx1">
+        <a:lumMod val="75000"/>
+        <a:lumOff val="25000"/>
+      </a:schemeClr>
+    </cs:fontRef>
+    <cs:defRPr sz="900" kern="1200"/>
+  </cs:dataLabel>
+  <cs:dataLabelCallout>
+    <cs:lnRef idx="0"/>
+    <cs:fillRef idx="0"/>
+    <cs:effectRef idx="0"/>
+    <cs:fontRef idx="minor">
+      <a:schemeClr val="dk1">
+        <a:lumMod val="65000"/>
+        <a:lumOff val="35000"/>
+      </a:schemeClr>
+    </cs:fontRef>
+    <cs:spPr>
+      <a:solidFill>
+        <a:schemeClr val="lt1"/>
+      </a:solidFill>
+      <a:ln>
+        <a:solidFill>
+          <a:schemeClr val="dk1">
+            <a:lumMod val="25000"/>
+            <a:lumOff val="75000"/>
+          </a:schemeClr>
+        </a:solidFill>
+      </a:ln>
+    </cs:spPr>
+    <cs:defRPr sz="900" kern="1200"/>
+    <cs:bodyPr rot="0" spcFirstLastPara="1" vertOverflow="clip" horzOverflow="clip" vert="horz" wrap="square" lIns="36576" tIns="18288" rIns="36576" bIns="18288" anchor="ctr" anchorCtr="1">
+      <a:spAutoFit/>
+    </cs:bodyPr>
+  </cs:dataLabelCallout>
+  <cs:dataPoint>
+    <cs:lnRef idx="0"/>
+    <cs:fillRef idx="1">
+      <cs:styleClr val="auto"/>
+    </cs:fillRef>
+    <cs:effectRef idx="0"/>
+    <cs:fontRef idx="minor">
+      <a:schemeClr val="tx1"/>
+    </cs:fontRef>
+  </cs:dataPoint>
+  <cs:dataPoint3D>
+    <cs:lnRef idx="0"/>
+    <cs:fillRef idx="1">
+      <cs:styleClr val="auto"/>
+    </cs:fillRef>
+    <cs:effectRef idx="0"/>
+    <cs:fontRef idx="minor">
+      <a:schemeClr val="tx1"/>
+    </cs:fontRef>
+  </cs:dataPoint3D>
+  <cs:dataPointLine>
+    <cs:lnRef idx="0">
+      <cs:styleClr val="auto"/>
+    </cs:lnRef>
+    <cs:fillRef idx="1"/>
+    <cs:effectRef idx="0"/>
+    <cs:fontRef idx="minor">
+      <a:schemeClr val="tx1"/>
+    </cs:fontRef>
+    <cs:spPr>
+      <a:ln w="28575" cap="rnd">
+        <a:solidFill>
+          <a:schemeClr val="phClr"/>
+        </a:solidFill>
+        <a:round/>
+      </a:ln>
+    </cs:spPr>
+  </cs:dataPointLine>
+  <cs:dataPointMarker>
+    <cs:lnRef idx="0">
+      <cs:styleClr val="auto"/>
+    </cs:lnRef>
+    <cs:fillRef idx="1">
+      <cs:styleClr val="auto"/>
+    </cs:fillRef>
+    <cs:effectRef idx="0"/>
+    <cs:fontRef idx="minor">
+      <a:schemeClr val="tx1"/>
+    </cs:fontRef>
+    <cs:spPr>
+      <a:ln w="9525">
+        <a:solidFill>
+          <a:schemeClr val="phClr"/>
+        </a:solidFill>
+      </a:ln>
+    </cs:spPr>
+  </cs:dataPointMarker>
+  <cs:dataPointMarkerLayout symbol="circle" size="5"/>
+  <cs:dataPointWireframe>
+    <cs:lnRef idx="0">
+      <cs:styleClr val="auto"/>
+    </cs:lnRef>
+    <cs:fillRef idx="1"/>
+    <cs:effectRef idx="0"/>
+    <cs:fontRef idx="minor">
+      <a:schemeClr val="tx1"/>
+    </cs:fontRef>
+    <cs:spPr>
+      <a:ln w="9525" cap="rnd">
+        <a:solidFill>
+          <a:schemeClr val="phClr"/>
+        </a:solidFill>
+        <a:round/>
+      </a:ln>
+    </cs:spPr>
+  </cs:dataPointWireframe>
+  <cs:dataTable>
+    <cs:lnRef idx="0"/>
+    <cs:fillRef idx="0"/>
+    <cs:effectRef idx="0"/>
+    <cs:fontRef idx="minor">
+      <a:schemeClr val="tx1">
+        <a:lumMod val="65000"/>
+        <a:lumOff val="35000"/>
+      </a:schemeClr>
+    </cs:fontRef>
+    <cs:spPr>
+      <a:noFill/>
+      <a:ln w="9525" cap="flat" cmpd="sng" algn="ctr">
+        <a:solidFill>
+          <a:schemeClr val="tx1">
+            <a:lumMod val="15000"/>
+            <a:lumOff val="85000"/>
+          </a:schemeClr>
+        </a:solidFill>
+        <a:round/>
+      </a:ln>
+    </cs:spPr>
+    <cs:defRPr sz="900" kern="1200"/>
+  </cs:dataTable>
+  <cs:downBar>
+    <cs:lnRef idx="0"/>
+    <cs:fillRef idx="0"/>
+    <cs:effectRef idx="0"/>
+    <cs:fontRef idx="minor">
+      <a:schemeClr val="dk1"/>
+    </cs:fontRef>
+    <cs:spPr>
+      <a:solidFill>
+        <a:schemeClr val="dk1">
+          <a:lumMod val="65000"/>
+          <a:lumOff val="35000"/>
+        </a:schemeClr>
+      </a:solidFill>
+      <a:ln w="9525">
+        <a:solidFill>
+          <a:schemeClr val="tx1">
+            <a:lumMod val="65000"/>
+            <a:lumOff val="35000"/>
+          </a:schemeClr>
+        </a:solidFill>
+      </a:ln>
+    </cs:spPr>
+  </cs:downBar>
+  <cs:dropLine>
+    <cs:lnRef idx="0"/>
+    <cs:fillRef idx="0"/>
+    <cs:effectRef idx="0"/>
+    <cs:fontRef idx="minor">
+      <a:schemeClr val="tx1"/>
+    </cs:fontRef>
+    <cs:spPr>
+      <a:ln w="9525" cap="flat" cmpd="sng" algn="ctr">
+        <a:solidFill>
+          <a:schemeClr val="tx1">
+            <a:lumMod val="35000"/>
+            <a:lumOff val="65000"/>
+          </a:schemeClr>
+        </a:solidFill>
+        <a:round/>
+      </a:ln>
+    </cs:spPr>
+  </cs:dropLine>
+  <cs:errorBar>
+    <cs:lnRef idx="0"/>
+    <cs:fillRef idx="0"/>
+    <cs:effectRef idx="0"/>
+    <cs:fontRef idx="minor">
+      <a:schemeClr val="tx1"/>
+    </cs:fontRef>
+    <cs:spPr>
+      <a:ln w="9525" cap="flat" cmpd="sng" algn="ctr">
+        <a:solidFill>
+          <a:schemeClr val="tx1">
+            <a:lumMod val="65000"/>
+            <a:lumOff val="35000"/>
+          </a:schemeClr>
+        </a:solidFill>
+        <a:round/>
+      </a:ln>
+    </cs:spPr>
+  </cs:errorBar>
+  <cs:floor>
+    <cs:lnRef idx="0"/>
+    <cs:fillRef idx="0"/>
+    <cs:effectRef idx="0"/>
+    <cs:fontRef idx="minor">
+      <a:schemeClr val="tx1"/>
+    </cs:fontRef>
+    <cs:spPr>
+      <a:noFill/>
+      <a:ln>
+        <a:noFill/>
+      </a:ln>
+    </cs:spPr>
+  </cs:floor>
+  <cs:gridlineMajor>
+    <cs:lnRef idx="0"/>
+    <cs:fillRef idx="0"/>
+    <cs:effectRef idx="0"/>
+    <cs:fontRef idx="minor">
+      <a:schemeClr val="tx1"/>
+    </cs:fontRef>
+    <cs:spPr>
+      <a:ln w="9525" cap="flat" cmpd="sng" algn="ctr">
+        <a:solidFill>
+          <a:schemeClr val="tx1">
+            <a:lumMod val="15000"/>
+            <a:lumOff val="85000"/>
+          </a:schemeClr>
+        </a:solidFill>
+        <a:round/>
+      </a:ln>
+    </cs:spPr>
+  </cs:gridlineMajor>
+  <cs:gridlineMinor>
+    <cs:lnRef idx="0"/>
+    <cs:fillRef idx="0"/>
+    <cs:effectRef idx="0"/>
+    <cs:fontRef idx="minor">
+      <a:schemeClr val="tx1"/>
+    </cs:fontRef>
+    <cs:spPr>
+      <a:ln w="9525" cap="flat" cmpd="sng" algn="ctr">
+        <a:solidFill>
+          <a:schemeClr val="tx1">
+            <a:lumMod val="5000"/>
+            <a:lumOff val="95000"/>
+          </a:schemeClr>
+        </a:solidFill>
+        <a:round/>
+      </a:ln>
+    </cs:spPr>
+  </cs:gridlineMinor>
+  <cs:hiLoLine>
+    <cs:lnRef idx="0"/>
+    <cs:fillRef idx="0"/>
+    <cs:effectRef idx="0"/>
+    <cs:fontRef idx="minor">
+      <a:schemeClr val="tx1"/>
+    </cs:fontRef>
+    <cs:spPr>
+      <a:ln w="9525" cap="flat" cmpd="sng" algn="ctr">
+        <a:solidFill>
+          <a:schemeClr val="tx1">
+            <a:lumMod val="75000"/>
+            <a:lumOff val="25000"/>
+          </a:schemeClr>
+        </a:solidFill>
+        <a:round/>
+      </a:ln>
+    </cs:spPr>
+  </cs:hiLoLine>
+  <cs:leaderLine>
+    <cs:lnRef idx="0"/>
+    <cs:fillRef idx="0"/>
+    <cs:effectRef idx="0"/>
+    <cs:fontRef idx="minor">
+      <a:schemeClr val="tx1"/>
+    </cs:fontRef>
+    <cs:spPr>
+      <a:ln w="9525" cap="flat" cmpd="sng" algn="ctr">
+        <a:solidFill>
+          <a:schemeClr val="tx1">
+            <a:lumMod val="35000"/>
+            <a:lumOff val="65000"/>
+          </a:schemeClr>
+        </a:solidFill>
+        <a:round/>
+      </a:ln>
+    </cs:spPr>
+  </cs:leaderLine>
+  <cs:legend>
+    <cs:lnRef idx="0"/>
+    <cs:fillRef idx="0"/>
+    <cs:effectRef idx="0"/>
+    <cs:fontRef idx="minor">
+      <a:schemeClr val="tx1">
+        <a:lumMod val="65000"/>
+        <a:lumOff val="35000"/>
+      </a:schemeClr>
+    </cs:fontRef>
+    <cs:defRPr sz="900" kern="1200"/>
+  </cs:legend>
+  <cs:plotArea mods="allowNoFillOverride allowNoLineOverride">
+    <cs:lnRef idx="0"/>
+    <cs:fillRef idx="0"/>
+    <cs:effectRef idx="0"/>
+    <cs:fontRef idx="minor">
+      <a:schemeClr val="tx1"/>
+    </cs:fontRef>
+  </cs:plotArea>
+  <cs:plotArea3D mods="allowNoFillOverride allowNoLineOverride">
+    <cs:lnRef idx="0"/>
+    <cs:fillRef idx="0"/>
+    <cs:effectRef idx="0"/>
+    <cs:fontRef idx="minor">
+      <a:schemeClr val="tx1"/>
+    </cs:fontRef>
+  </cs:plotArea3D>
+  <cs:seriesAxis>
+    <cs:lnRef idx="0"/>
+    <cs:fillRef idx="0"/>
+    <cs:effectRef idx="0"/>
+    <cs:fontRef idx="minor">
+      <a:schemeClr val="tx1">
+        <a:lumMod val="65000"/>
+        <a:lumOff val="35000"/>
+      </a:schemeClr>
+    </cs:fontRef>
+    <cs:defRPr sz="900" kern="1200"/>
+  </cs:seriesAxis>
+  <cs:seriesLine>
+    <cs:lnRef idx="0"/>
+    <cs:fillRef idx="0"/>
+    <cs:effectRef idx="0"/>
+    <cs:fontRef idx="minor">
+      <a:schemeClr val="tx1"/>
+    </cs:fontRef>
+    <cs:spPr>
+      <a:ln w="9525" cap="flat" cmpd="sng" algn="ctr">
+        <a:solidFill>
+          <a:schemeClr val="tx1">
+            <a:lumMod val="35000"/>
+            <a:lumOff val="65000"/>
+          </a:schemeClr>
+        </a:solidFill>
+        <a:round/>
+      </a:ln>
+    </cs:spPr>
+  </cs:seriesLine>
+  <cs:title>
+    <cs:lnRef idx="0"/>
+    <cs:fillRef idx="0"/>
+    <cs:effectRef idx="0"/>
+    <cs:fontRef idx="minor">
+      <a:schemeClr val="tx1">
+        <a:lumMod val="65000"/>
+        <a:lumOff val="35000"/>
+      </a:schemeClr>
+    </cs:fontRef>
+    <cs:defRPr sz="1400" b="0" kern="1200" spc="0" baseline="0"/>
+  </cs:title>
+  <cs:trendline>
+    <cs:lnRef idx="0">
+      <cs:styleClr val="auto"/>
+    </cs:lnRef>
+    <cs:fillRef idx="0"/>
+    <cs:effectRef idx="0"/>
+    <cs:fontRef idx="minor">
+      <a:schemeClr val="tx1"/>
+    </cs:fontRef>
+    <cs:spPr>
+      <a:ln w="19050" cap="rnd">
+        <a:solidFill>
+          <a:schemeClr val="phClr"/>
+        </a:solidFill>
+        <a:prstDash val="sysDot"/>
+      </a:ln>
+    </cs:spPr>
+  </cs:trendline>
+  <cs:trendlineLabel>
+    <cs:lnRef idx="0"/>
+    <cs:fillRef idx="0"/>
+    <cs:effectRef idx="0"/>
+    <cs:fontRef idx="minor">
+      <a:schemeClr val="tx1">
+        <a:lumMod val="65000"/>
+        <a:lumOff val="35000"/>
+      </a:schemeClr>
+    </cs:fontRef>
+    <cs:defRPr sz="900" kern="1200"/>
+  </cs:trendlineLabel>
+  <cs:upBar>
+    <cs:lnRef idx="0"/>
+    <cs:fillRef idx="0"/>
+    <cs:effectRef idx="0"/>
+    <cs:fontRef idx="minor">
+      <a:schemeClr val="dk1"/>
+    </cs:fontRef>
+    <cs:spPr>
+      <a:solidFill>
+        <a:schemeClr val="lt1"/>
+      </a:solidFill>
+      <a:ln w="9525">
+        <a:solidFill>
+          <a:schemeClr val="tx1">
+            <a:lumMod val="15000"/>
+            <a:lumOff val="85000"/>
+          </a:schemeClr>
+        </a:solidFill>
+      </a:ln>
+    </cs:spPr>
+  </cs:upBar>
+  <cs:valueAxis>
+    <cs:lnRef idx="0"/>
+    <cs:fillRef idx="0"/>
+    <cs:effectRef idx="0"/>
+    <cs:fontRef idx="minor">
+      <a:schemeClr val="tx1">
+        <a:lumMod val="65000"/>
+        <a:lumOff val="35000"/>
+      </a:schemeClr>
+    </cs:fontRef>
+    <cs:defRPr sz="900" kern="1200"/>
+  </cs:valueAxis>
+  <cs:wall>
+    <cs:lnRef idx="0"/>
+    <cs:fillRef idx="0"/>
+    <cs:effectRef idx="0"/>
+    <cs:fontRef idx="minor">
+      <a:schemeClr val="tx1"/>
+    </cs:fontRef>
+    <cs:spPr>
+      <a:noFill/>
+      <a:ln>
+        <a:noFill/>
+      </a:ln>
+    </cs:spPr>
+  </cs:wall>
+</cs:chartStyle>
+</file>
+
+<file path=word/charts/style2.xml><?xml version="1.0" encoding="utf-8"?>
+<cs:chartStyle xmlns:cs="http://schemas.microsoft.com/office/drawing/2012/chartStyle" xmlns:a="http://schemas.openxmlformats.org/drawingml/2006/main" id="201">
+  <cs:axisTitle>
+    <cs:lnRef idx="0"/>
+    <cs:fillRef idx="0"/>
+    <cs:effectRef idx="0"/>
+    <cs:fontRef idx="minor">
+      <a:schemeClr val="tx1">
+        <a:lumMod val="65000"/>
+        <a:lumOff val="35000"/>
+      </a:schemeClr>
+    </cs:fontRef>
+    <cs:defRPr sz="1000" kern="1200"/>
+  </cs:axisTitle>
+  <cs:categoryAxis>
+    <cs:lnRef idx="0"/>
+    <cs:fillRef idx="0"/>
+    <cs:effectRef idx="0"/>
+    <cs:fontRef idx="minor">
+      <a:schemeClr val="tx1">
+        <a:lumMod val="65000"/>
+        <a:lumOff val="35000"/>
+      </a:schemeClr>
+    </cs:fontRef>
+    <cs:spPr>
+      <a:ln w="9525" cap="flat" cmpd="sng" algn="ctr">
+        <a:solidFill>
+          <a:schemeClr val="tx1">
+            <a:lumMod val="15000"/>
+            <a:lumOff val="85000"/>
+          </a:schemeClr>
+        </a:solidFill>
+        <a:round/>
+      </a:ln>
+    </cs:spPr>
+    <cs:defRPr sz="900" kern="1200"/>
+  </cs:categoryAxis>
+  <cs:chartArea mods="allowNoFillOverride allowNoLineOverride">
+    <cs:lnRef idx="0"/>
+    <cs:fillRef idx="0"/>
+    <cs:effectRef idx="0"/>
+    <cs:fontRef idx="minor">
+      <a:schemeClr val="tx1"/>
+    </cs:fontRef>
+    <cs:spPr>
+      <a:solidFill>
+        <a:schemeClr val="bg1"/>
+      </a:solidFill>
+      <a:ln w="9525" cap="flat" cmpd="sng" algn="ctr">
+        <a:solidFill>
+          <a:schemeClr val="tx1">
+            <a:lumMod val="15000"/>
+            <a:lumOff val="85000"/>
+          </a:schemeClr>
+        </a:solidFill>
+        <a:round/>
+      </a:ln>
+    </cs:spPr>
+    <cs:defRPr sz="1000" kern="1200"/>
+  </cs:chartArea>
+  <cs:dataLabel>
+    <cs:lnRef idx="0"/>
+    <cs:fillRef idx="0"/>
+    <cs:effectRef idx="0"/>
+    <cs:fontRef idx="minor">
+      <a:schemeClr val="tx1">
+        <a:lumMod val="75000"/>
+        <a:lumOff val="25000"/>
+      </a:schemeClr>
+    </cs:fontRef>
+    <cs:defRPr sz="900" kern="1200"/>
+  </cs:dataLabel>
+  <cs:dataLabelCallout>
+    <cs:lnRef idx="0"/>
+    <cs:fillRef idx="0"/>
+    <cs:effectRef idx="0"/>
+    <cs:fontRef idx="minor">
+      <a:schemeClr val="dk1">
+        <a:lumMod val="65000"/>
+        <a:lumOff val="35000"/>
+      </a:schemeClr>
+    </cs:fontRef>
+    <cs:spPr>
+      <a:solidFill>
+        <a:schemeClr val="lt1"/>
+      </a:solidFill>
+      <a:ln>
+        <a:solidFill>
+          <a:schemeClr val="dk1">
+            <a:lumMod val="25000"/>
+            <a:lumOff val="75000"/>
+          </a:schemeClr>
+        </a:solidFill>
+      </a:ln>
+    </cs:spPr>
+    <cs:defRPr sz="900" kern="1200"/>
+    <cs:bodyPr rot="0" spcFirstLastPara="1" vertOverflow="clip" horzOverflow="clip" vert="horz" wrap="square" lIns="36576" tIns="18288" rIns="36576" bIns="18288" anchor="ctr" anchorCtr="1">
+      <a:spAutoFit/>
+    </cs:bodyPr>
+  </cs:dataLabelCallout>
+  <cs:dataPoint>
+    <cs:lnRef idx="0"/>
+    <cs:fillRef idx="1">
+      <cs:styleClr val="auto"/>
+    </cs:fillRef>
+    <cs:effectRef idx="0"/>
+    <cs:fontRef idx="minor">
+      <a:schemeClr val="tx1"/>
+    </cs:fontRef>
+  </cs:dataPoint>
+  <cs:dataPoint3D>
+    <cs:lnRef idx="0"/>
+    <cs:fillRef idx="1">
+      <cs:styleClr val="auto"/>
+    </cs:fillRef>
+    <cs:effectRef idx="0"/>
+    <cs:fontRef idx="minor">
+      <a:schemeClr val="tx1"/>
+    </cs:fontRef>
+  </cs:dataPoint3D>
+  <cs:dataPointLine>
+    <cs:lnRef idx="0">
+      <cs:styleClr val="auto"/>
+    </cs:lnRef>
+    <cs:fillRef idx="1"/>
+    <cs:effectRef idx="0"/>
+    <cs:fontRef idx="minor">
+      <a:schemeClr val="tx1"/>
+    </cs:fontRef>
+    <cs:spPr>
+      <a:ln w="28575" cap="rnd">
+        <a:solidFill>
+          <a:schemeClr val="phClr"/>
+        </a:solidFill>
+        <a:round/>
+      </a:ln>
+    </cs:spPr>
+  </cs:dataPointLine>
+  <cs:dataPointMarker>
+    <cs:lnRef idx="0">
+      <cs:styleClr val="auto"/>
+    </cs:lnRef>
+    <cs:fillRef idx="1">
+      <cs:styleClr val="auto"/>
+    </cs:fillRef>
+    <cs:effectRef idx="0"/>
+    <cs:fontRef idx="minor">
+      <a:schemeClr val="tx1"/>
+    </cs:fontRef>
+    <cs:spPr>
+      <a:ln w="9525">
+        <a:solidFill>
+          <a:schemeClr val="phClr"/>
+        </a:solidFill>
+      </a:ln>
+    </cs:spPr>
+  </cs:dataPointMarker>
+  <cs:dataPointMarkerLayout symbol="circle" size="5"/>
+  <cs:dataPointWireframe>
+    <cs:lnRef idx="0">
+      <cs:styleClr val="auto"/>
+    </cs:lnRef>
+    <cs:fillRef idx="1"/>
+    <cs:effectRef idx="0"/>
+    <cs:fontRef idx="minor">
+      <a:schemeClr val="tx1"/>
+    </cs:fontRef>
+    <cs:spPr>
+      <a:ln w="9525" cap="rnd">
+        <a:solidFill>
+          <a:schemeClr val="phClr"/>
+        </a:solidFill>
+        <a:round/>
+      </a:ln>
+    </cs:spPr>
+  </cs:dataPointWireframe>
+  <cs:dataTable>
+    <cs:lnRef idx="0"/>
+    <cs:fillRef idx="0"/>
+    <cs:effectRef idx="0"/>
+    <cs:fontRef idx="minor">
+      <a:schemeClr val="tx1">
+        <a:lumMod val="65000"/>
+        <a:lumOff val="35000"/>
+      </a:schemeClr>
+    </cs:fontRef>
+    <cs:spPr>
+      <a:noFill/>
+      <a:ln w="9525" cap="flat" cmpd="sng" algn="ctr">
+        <a:solidFill>
+          <a:schemeClr val="tx1">
+            <a:lumMod val="15000"/>
+            <a:lumOff val="85000"/>
+          </a:schemeClr>
+        </a:solidFill>
+        <a:round/>
+      </a:ln>
+    </cs:spPr>
+    <cs:defRPr sz="900" kern="1200"/>
+  </cs:dataTable>
+  <cs:downBar>
+    <cs:lnRef idx="0"/>
+    <cs:fillRef idx="0"/>
+    <cs:effectRef idx="0"/>
+    <cs:fontRef idx="minor">
+      <a:schemeClr val="dk1"/>
+    </cs:fontRef>
+    <cs:spPr>
+      <a:solidFill>
+        <a:schemeClr val="dk1">
+          <a:lumMod val="65000"/>
+          <a:lumOff val="35000"/>
+        </a:schemeClr>
+      </a:solidFill>
+      <a:ln w="9525">
+        <a:solidFill>
+          <a:schemeClr val="tx1">
+            <a:lumMod val="65000"/>
+            <a:lumOff val="35000"/>
+          </a:schemeClr>
+        </a:solidFill>
+      </a:ln>
+    </cs:spPr>
+  </cs:downBar>
+  <cs:dropLine>
+    <cs:lnRef idx="0"/>
+    <cs:fillRef idx="0"/>
+    <cs:effectRef idx="0"/>
+    <cs:fontRef idx="minor">
+      <a:schemeClr val="tx1"/>
+    </cs:fontRef>
+    <cs:spPr>
+      <a:ln w="9525" cap="flat" cmpd="sng" algn="ctr">
+        <a:solidFill>
+          <a:schemeClr val="tx1">
+            <a:lumMod val="35000"/>
+            <a:lumOff val="65000"/>
+          </a:schemeClr>
+        </a:solidFill>
+        <a:round/>
+      </a:ln>
+    </cs:spPr>
+  </cs:dropLine>
+  <cs:errorBar>
+    <cs:lnRef idx="0"/>
+    <cs:fillRef idx="0"/>
+    <cs:effectRef idx="0"/>
+    <cs:fontRef idx="minor">
+      <a:schemeClr val="tx1"/>
+    </cs:fontRef>
+    <cs:spPr>
+      <a:ln w="9525" cap="flat" cmpd="sng" algn="ctr">
+        <a:solidFill>
+          <a:schemeClr val="tx1">
+            <a:lumMod val="65000"/>
+            <a:lumOff val="35000"/>
+          </a:schemeClr>
+        </a:solidFill>
+        <a:round/>
+      </a:ln>
+    </cs:spPr>
+  </cs:errorBar>
+  <cs:floor>
+    <cs:lnRef idx="0"/>
+    <cs:fillRef idx="0"/>
+    <cs:effectRef idx="0"/>
+    <cs:fontRef idx="minor">
+      <a:schemeClr val="tx1"/>
+    </cs:fontRef>
+    <cs:spPr>
+      <a:noFill/>
+      <a:ln>
+        <a:noFill/>
+      </a:ln>
+    </cs:spPr>
+  </cs:floor>
+  <cs:gridlineMajor>
+    <cs:lnRef idx="0"/>
+    <cs:fillRef idx="0"/>
+    <cs:effectRef idx="0"/>
+    <cs:fontRef idx="minor">
+      <a:schemeClr val="tx1"/>
+    </cs:fontRef>
+    <cs:spPr>
+      <a:ln w="9525" cap="flat" cmpd="sng" algn="ctr">
+        <a:solidFill>
+          <a:schemeClr val="tx1">
+            <a:lumMod val="15000"/>
+            <a:lumOff val="85000"/>
+          </a:schemeClr>
+        </a:solidFill>
+        <a:round/>
+      </a:ln>
+    </cs:spPr>
+  </cs:gridlineMajor>
+  <cs:gridlineMinor>
+    <cs:lnRef idx="0"/>
+    <cs:fillRef idx="0"/>
+    <cs:effectRef idx="0"/>
+    <cs:fontRef idx="minor">
+      <a:schemeClr val="tx1"/>
+    </cs:fontRef>
+    <cs:spPr>
+      <a:ln w="9525" cap="flat" cmpd="sng" algn="ctr">
+        <a:solidFill>
+          <a:schemeClr val="tx1">
+            <a:lumMod val="5000"/>
+            <a:lumOff val="95000"/>
+          </a:schemeClr>
+        </a:solidFill>
+        <a:round/>
+      </a:ln>
+    </cs:spPr>
+  </cs:gridlineMinor>
+  <cs:hiLoLine>
+    <cs:lnRef idx="0"/>
+    <cs:fillRef idx="0"/>
+    <cs:effectRef idx="0"/>
+    <cs:fontRef idx="minor">
+      <a:schemeClr val="tx1"/>
+    </cs:fontRef>
+    <cs:spPr>
+      <a:ln w="9525" cap="flat" cmpd="sng" algn="ctr">
+        <a:solidFill>
+          <a:schemeClr val="tx1">
+            <a:lumMod val="75000"/>
+            <a:lumOff val="25000"/>
+          </a:schemeClr>
+        </a:solidFill>
+        <a:round/>
+      </a:ln>
+    </cs:spPr>
+  </cs:hiLoLine>
+  <cs:leaderLine>
+    <cs:lnRef idx="0"/>
+    <cs:fillRef idx="0"/>
+    <cs:effectRef idx="0"/>
+    <cs:fontRef idx="minor">
+      <a:schemeClr val="tx1"/>
+    </cs:fontRef>
+    <cs:spPr>
+      <a:ln w="9525" cap="flat" cmpd="sng" algn="ctr">
+        <a:solidFill>
+          <a:schemeClr val="tx1">
+            <a:lumMod val="35000"/>
+            <a:lumOff val="65000"/>
+          </a:schemeClr>
+        </a:solidFill>
+        <a:round/>
+      </a:ln>
+    </cs:spPr>
+  </cs:leaderLine>
+  <cs:legend>
+    <cs:lnRef idx="0"/>
+    <cs:fillRef idx="0"/>
+    <cs:effectRef idx="0"/>
+    <cs:fontRef idx="minor">
+      <a:schemeClr val="tx1">
+        <a:lumMod val="65000"/>
+        <a:lumOff val="35000"/>
+      </a:schemeClr>
+    </cs:fontRef>
+    <cs:defRPr sz="900" kern="1200"/>
+  </cs:legend>
+  <cs:plotArea mods="allowNoFillOverride allowNoLineOverride">
+    <cs:lnRef idx="0"/>
+    <cs:fillRef idx="0"/>
+    <cs:effectRef idx="0"/>
+    <cs:fontRef idx="minor">
+      <a:schemeClr val="tx1"/>
+    </cs:fontRef>
+  </cs:plotArea>
+  <cs:plotArea3D mods="allowNoFillOverride allowNoLineOverride">
+    <cs:lnRef idx="0"/>
+    <cs:fillRef idx="0"/>
+    <cs:effectRef idx="0"/>
+    <cs:fontRef idx="minor">
+      <a:schemeClr val="tx1"/>
+    </cs:fontRef>
+  </cs:plotArea3D>
+  <cs:seriesAxis>
+    <cs:lnRef idx="0"/>
+    <cs:fillRef idx="0"/>
+    <cs:effectRef idx="0"/>
+    <cs:fontRef idx="minor">
+      <a:schemeClr val="tx1">
+        <a:lumMod val="65000"/>
+        <a:lumOff val="35000"/>
+      </a:schemeClr>
+    </cs:fontRef>
+    <cs:defRPr sz="900" kern="1200"/>
+  </cs:seriesAxis>
+  <cs:seriesLine>
+    <cs:lnRef idx="0"/>
+    <cs:fillRef idx="0"/>
+    <cs:effectRef idx="0"/>
+    <cs:fontRef idx="minor">
+      <a:schemeClr val="tx1"/>
+    </cs:fontRef>
+    <cs:spPr>
+      <a:ln w="9525" cap="flat" cmpd="sng" algn="ctr">
+        <a:solidFill>
+          <a:schemeClr val="tx1">
+            <a:lumMod val="35000"/>
+            <a:lumOff val="65000"/>
+          </a:schemeClr>
+        </a:solidFill>
+        <a:round/>
+      </a:ln>
+    </cs:spPr>
+  </cs:seriesLine>
+  <cs:title>
+    <cs:lnRef idx="0"/>
+    <cs:fillRef idx="0"/>
+    <cs:effectRef idx="0"/>
+    <cs:fontRef idx="minor">
+      <a:schemeClr val="tx1">
+        <a:lumMod val="65000"/>
+        <a:lumOff val="35000"/>
+      </a:schemeClr>
+    </cs:fontRef>
+    <cs:defRPr sz="1400" b="0" kern="1200" spc="0" baseline="0"/>
+  </cs:title>
+  <cs:trendline>
+    <cs:lnRef idx="0">
+      <cs:styleClr val="auto"/>
+    </cs:lnRef>
+    <cs:fillRef idx="0"/>
+    <cs:effectRef idx="0"/>
+    <cs:fontRef idx="minor">
+      <a:schemeClr val="tx1"/>
+    </cs:fontRef>
+    <cs:spPr>
+      <a:ln w="19050" cap="rnd">
+        <a:solidFill>
+          <a:schemeClr val="phClr"/>
+        </a:solidFill>
+        <a:prstDash val="sysDot"/>
+      </a:ln>
+    </cs:spPr>
+  </cs:trendline>
+  <cs:trendlineLabel>
+    <cs:lnRef idx="0"/>
+    <cs:fillRef idx="0"/>
+    <cs:effectRef idx="0"/>
+    <cs:fontRef idx="minor">
+      <a:schemeClr val="tx1">
+        <a:lumMod val="65000"/>
+        <a:lumOff val="35000"/>
+      </a:schemeClr>
+    </cs:fontRef>
+    <cs:defRPr sz="900" kern="1200"/>
+  </cs:trendlineLabel>
+  <cs:upBar>
+    <cs:lnRef idx="0"/>
+    <cs:fillRef idx="0"/>
+    <cs:effectRef idx="0"/>
+    <cs:fontRef idx="minor">
+      <a:schemeClr val="dk1"/>
+    </cs:fontRef>
+    <cs:spPr>
+      <a:solidFill>
+        <a:schemeClr val="lt1"/>
+      </a:solidFill>
+      <a:ln w="9525">
+        <a:solidFill>
+          <a:schemeClr val="tx1">
+            <a:lumMod val="15000"/>
+            <a:lumOff val="85000"/>
+          </a:schemeClr>
+        </a:solidFill>
+      </a:ln>
+    </cs:spPr>
+  </cs:upBar>
+  <cs:valueAxis>
+    <cs:lnRef idx="0"/>
+    <cs:fillRef idx="0"/>
+    <cs:effectRef idx="0"/>
+    <cs:fontRef idx="minor">
+      <a:schemeClr val="tx1">
+        <a:lumMod val="65000"/>
+        <a:lumOff val="35000"/>
+      </a:schemeClr>
+    </cs:fontRef>
+    <cs:defRPr sz="900" kern="1200"/>
+  </cs:valueAxis>
+  <cs:wall>
+    <cs:lnRef idx="0"/>
+    <cs:fillRef idx="0"/>
+    <cs:effectRef idx="0"/>
+    <cs:fontRef idx="minor">
+      <a:schemeClr val="tx1"/>
+    </cs:fontRef>
+    <cs:spPr>
+      <a:noFill/>
+      <a:ln>
+        <a:noFill/>
+      </a:ln>
+    </cs:spPr>
+  </cs:wall>
+</cs:chartStyle>
+</file>
+
+<file path=word/charts/style3.xml><?xml version="1.0" encoding="utf-8"?>
+<cs:chartStyle xmlns:cs="http://schemas.microsoft.com/office/drawing/2012/chartStyle" xmlns:a="http://schemas.openxmlformats.org/drawingml/2006/main" id="201">
+  <cs:axisTitle>
+    <cs:lnRef idx="0"/>
+    <cs:fillRef idx="0"/>
+    <cs:effectRef idx="0"/>
+    <cs:fontRef idx="minor">
+      <a:schemeClr val="tx1">
+        <a:lumMod val="65000"/>
+        <a:lumOff val="35000"/>
+      </a:schemeClr>
+    </cs:fontRef>
+    <cs:defRPr sz="1000" kern="1200"/>
+  </cs:axisTitle>
+  <cs:categoryAxis>
+    <cs:lnRef idx="0"/>
+    <cs:fillRef idx="0"/>
+    <cs:effectRef idx="0"/>
+    <cs:fontRef idx="minor">
+      <a:schemeClr val="tx1">
+        <a:lumMod val="65000"/>
+        <a:lumOff val="35000"/>
+      </a:schemeClr>
+    </cs:fontRef>
+    <cs:spPr>
+      <a:ln w="9525" cap="flat" cmpd="sng" algn="ctr">
+        <a:solidFill>
+          <a:schemeClr val="tx1">
+            <a:lumMod val="15000"/>
+            <a:lumOff val="85000"/>
+          </a:schemeClr>
+        </a:solidFill>
+        <a:round/>
+      </a:ln>
+    </cs:spPr>
+    <cs:defRPr sz="900" kern="1200"/>
+  </cs:categoryAxis>
+  <cs:chartArea mods="allowNoFillOverride allowNoLineOverride">
+    <cs:lnRef idx="0"/>
+    <cs:fillRef idx="0"/>
+    <cs:effectRef idx="0"/>
+    <cs:fontRef idx="minor">
+      <a:schemeClr val="tx1"/>
+    </cs:fontRef>
+    <cs:spPr>
+      <a:solidFill>
+        <a:schemeClr val="bg1"/>
+      </a:solidFill>
+      <a:ln w="9525" cap="flat" cmpd="sng" algn="ctr">
+        <a:solidFill>
+          <a:schemeClr val="tx1">
+            <a:lumMod val="15000"/>
+            <a:lumOff val="85000"/>
+          </a:schemeClr>
+        </a:solidFill>
+        <a:round/>
+      </a:ln>
+    </cs:spPr>
+    <cs:defRPr sz="1000" kern="1200"/>
+  </cs:chartArea>
+  <cs:dataLabel>
+    <cs:lnRef idx="0"/>
+    <cs:fillRef idx="0"/>
+    <cs:effectRef idx="0"/>
+    <cs:fontRef idx="minor">
+      <a:schemeClr val="tx1">
+        <a:lumMod val="75000"/>
+        <a:lumOff val="25000"/>
+      </a:schemeClr>
+    </cs:fontRef>
+    <cs:defRPr sz="900" kern="1200"/>
+  </cs:dataLabel>
+  <cs:dataLabelCallout>
+    <cs:lnRef idx="0"/>
+    <cs:fillRef idx="0"/>
+    <cs:effectRef idx="0"/>
+    <cs:fontRef idx="minor">
+      <a:schemeClr val="dk1">
+        <a:lumMod val="65000"/>
+        <a:lumOff val="35000"/>
+      </a:schemeClr>
+    </cs:fontRef>
+    <cs:spPr>
+      <a:solidFill>
+        <a:schemeClr val="lt1"/>
+      </a:solidFill>
+      <a:ln>
+        <a:solidFill>
+          <a:schemeClr val="dk1">
+            <a:lumMod val="25000"/>
+            <a:lumOff val="75000"/>
+          </a:schemeClr>
+        </a:solidFill>
+      </a:ln>
+    </cs:spPr>
+    <cs:defRPr sz="900" kern="1200"/>
+    <cs:bodyPr rot="0" spcFirstLastPara="1" vertOverflow="clip" horzOverflow="clip" vert="horz" wrap="square" lIns="36576" tIns="18288" rIns="36576" bIns="18288" anchor="ctr" anchorCtr="1">
+      <a:spAutoFit/>
+    </cs:bodyPr>
+  </cs:dataLabelCallout>
+  <cs:dataPoint>
+    <cs:lnRef idx="0"/>
+    <cs:fillRef idx="1">
+      <cs:styleClr val="auto"/>
+    </cs:fillRef>
+    <cs:effectRef idx="0"/>
+    <cs:fontRef idx="minor">
+      <a:schemeClr val="tx1"/>
+    </cs:fontRef>
+  </cs:dataPoint>
+  <cs:dataPoint3D>
+    <cs:lnRef idx="0"/>
+    <cs:fillRef idx="1">
+      <cs:styleClr val="auto"/>
+    </cs:fillRef>
+    <cs:effectRef idx="0"/>
+    <cs:fontRef idx="minor">
+      <a:schemeClr val="tx1"/>
+    </cs:fontRef>
+  </cs:dataPoint3D>
+  <cs:dataPointLine>
+    <cs:lnRef idx="0">
+      <cs:styleClr val="auto"/>
+    </cs:lnRef>
+    <cs:fillRef idx="1"/>
+    <cs:effectRef idx="0"/>
+    <cs:fontRef idx="minor">
+      <a:schemeClr val="tx1"/>
+    </cs:fontRef>
+    <cs:spPr>
+      <a:ln w="28575" cap="rnd">
+        <a:solidFill>
+          <a:schemeClr val="phClr"/>
+        </a:solidFill>
+        <a:round/>
+      </a:ln>
+    </cs:spPr>
+  </cs:dataPointLine>
+  <cs:dataPointMarker>
+    <cs:lnRef idx="0">
+      <cs:styleClr val="auto"/>
+    </cs:lnRef>
+    <cs:fillRef idx="1">
+      <cs:styleClr val="auto"/>
+    </cs:fillRef>
+    <cs:effectRef idx="0"/>
+    <cs:fontRef idx="minor">
+      <a:schemeClr val="tx1"/>
+    </cs:fontRef>
+    <cs:spPr>
+      <a:ln w="9525">
+        <a:solidFill>
+          <a:schemeClr val="phClr"/>
+        </a:solidFill>
+      </a:ln>
+    </cs:spPr>
+  </cs:dataPointMarker>
+  <cs:dataPointMarkerLayout symbol="circle" size="5"/>
+  <cs:dataPointWireframe>
+    <cs:lnRef idx="0">
+      <cs:styleClr val="auto"/>
+    </cs:lnRef>
+    <cs:fillRef idx="1"/>
+    <cs:effectRef idx="0"/>
+    <cs:fontRef idx="minor">
+      <a:schemeClr val="tx1"/>
+    </cs:fontRef>
+    <cs:spPr>
+      <a:ln w="9525" cap="rnd">
+        <a:solidFill>
+          <a:schemeClr val="phClr"/>
+        </a:solidFill>
+        <a:round/>
+      </a:ln>
+    </cs:spPr>
+  </cs:dataPointWireframe>
+  <cs:dataTable>
+    <cs:lnRef idx="0"/>
+    <cs:fillRef idx="0"/>
+    <cs:effectRef idx="0"/>
+    <cs:fontRef idx="minor">
+      <a:schemeClr val="tx1">
+        <a:lumMod val="65000"/>
+        <a:lumOff val="35000"/>
+      </a:schemeClr>
+    </cs:fontRef>
+    <cs:spPr>
+      <a:noFill/>
+      <a:ln w="9525" cap="flat" cmpd="sng" algn="ctr">
+        <a:solidFill>
+          <a:schemeClr val="tx1">
+            <a:lumMod val="15000"/>
+            <a:lumOff val="85000"/>
+          </a:schemeClr>
+        </a:solidFill>
+        <a:round/>
+      </a:ln>
+    </cs:spPr>
+    <cs:defRPr sz="900" kern="1200"/>
+  </cs:dataTable>
+  <cs:downBar>
+    <cs:lnRef idx="0"/>
+    <cs:fillRef idx="0"/>
+    <cs:effectRef idx="0"/>
+    <cs:fontRef idx="minor">
+      <a:schemeClr val="dk1"/>
+    </cs:fontRef>
+    <cs:spPr>
+      <a:solidFill>
+        <a:schemeClr val="dk1">
+          <a:lumMod val="65000"/>
+          <a:lumOff val="35000"/>
+        </a:schemeClr>
+      </a:solidFill>
+      <a:ln w="9525">
+        <a:solidFill>
+          <a:schemeClr val="tx1">
+            <a:lumMod val="65000"/>
+            <a:lumOff val="35000"/>
+          </a:schemeClr>
+        </a:solidFill>
+      </a:ln>
+    </cs:spPr>
+  </cs:downBar>
+  <cs:dropLine>
+    <cs:lnRef idx="0"/>
+    <cs:fillRef idx="0"/>
+    <cs:effectRef idx="0"/>
+    <cs:fontRef idx="minor">
+      <a:schemeClr val="tx1"/>
+    </cs:fontRef>
+    <cs:spPr>
+      <a:ln w="9525" cap="flat" cmpd="sng" algn="ctr">
+        <a:solidFill>
+          <a:schemeClr val="tx1">
+            <a:lumMod val="35000"/>
+            <a:lumOff val="65000"/>
+          </a:schemeClr>
+        </a:solidFill>
+        <a:round/>
+      </a:ln>
+    </cs:spPr>
+  </cs:dropLine>
+  <cs:errorBar>
+    <cs:lnRef idx="0"/>
+    <cs:fillRef idx="0"/>
+    <cs:effectRef idx="0"/>
+    <cs:fontRef idx="minor">
+      <a:schemeClr val="tx1"/>
+    </cs:fontRef>
+    <cs:spPr>
+      <a:ln w="9525" cap="flat" cmpd="sng" algn="ctr">
+        <a:solidFill>
+          <a:schemeClr val="tx1">
+            <a:lumMod val="65000"/>
+            <a:lumOff val="35000"/>
+          </a:schemeClr>
+        </a:solidFill>
+        <a:round/>
+      </a:ln>
+    </cs:spPr>
+  </cs:errorBar>
+  <cs:floor>
+    <cs:lnRef idx="0"/>
+    <cs:fillRef idx="0"/>
+    <cs:effectRef idx="0"/>
+    <cs:fontRef idx="minor">
+      <a:schemeClr val="tx1"/>
+    </cs:fontRef>
+    <cs:spPr>
+      <a:noFill/>
+      <a:ln>
+        <a:noFill/>
+      </a:ln>
+    </cs:spPr>
+  </cs:floor>
+  <cs:gridlineMajor>
+    <cs:lnRef idx="0"/>
+    <cs:fillRef idx="0"/>
+    <cs:effectRef idx="0"/>
+    <cs:fontRef idx="minor">
+      <a:schemeClr val="tx1"/>
+    </cs:fontRef>
+    <cs:spPr>
+      <a:ln w="9525" cap="flat" cmpd="sng" algn="ctr">
+        <a:solidFill>
+          <a:schemeClr val="tx1">
+            <a:lumMod val="15000"/>
+            <a:lumOff val="85000"/>
+          </a:schemeClr>
+        </a:solidFill>
+        <a:round/>
+      </a:ln>
+    </cs:spPr>
+  </cs:gridlineMajor>
+  <cs:gridlineMinor>
+    <cs:lnRef idx="0"/>
+    <cs:fillRef idx="0"/>
+    <cs:effectRef idx="0"/>
+    <cs:fontRef idx="minor">
+      <a:schemeClr val="tx1"/>
+    </cs:fontRef>
+    <cs:spPr>
+      <a:ln w="9525" cap="flat" cmpd="sng" algn="ctr">
+        <a:solidFill>
+          <a:schemeClr val="tx1">
+            <a:lumMod val="5000"/>
+            <a:lumOff val="95000"/>
+          </a:schemeClr>
+        </a:solidFill>
+        <a:round/>
+      </a:ln>
+    </cs:spPr>
+  </cs:gridlineMinor>
+  <cs:hiLoLine>
+    <cs:lnRef idx="0"/>
+    <cs:fillRef idx="0"/>
+    <cs:effectRef idx="0"/>
+    <cs:fontRef idx="minor">
+      <a:schemeClr val="tx1"/>
+    </cs:fontRef>
+    <cs:spPr>
+      <a:ln w="9525" cap="flat" cmpd="sng" algn="ctr">
+        <a:solidFill>
+          <a:schemeClr val="tx1">
+            <a:lumMod val="75000"/>
+            <a:lumOff val="25000"/>
+          </a:schemeClr>
+        </a:solidFill>
+        <a:round/>
+      </a:ln>
+    </cs:spPr>
+  </cs:hiLoLine>
+  <cs:leaderLine>
+    <cs:lnRef idx="0"/>
+    <cs:fillRef idx="0"/>
+    <cs:effectRef idx="0"/>
+    <cs:fontRef idx="minor">
+      <a:schemeClr val="tx1"/>
+    </cs:fontRef>
+    <cs:spPr>
+      <a:ln w="9525" cap="flat" cmpd="sng" algn="ctr">
+        <a:solidFill>
+          <a:schemeClr val="tx1">
+            <a:lumMod val="35000"/>
+            <a:lumOff val="65000"/>
+          </a:schemeClr>
+        </a:solidFill>
+        <a:round/>
+      </a:ln>
+    </cs:spPr>
+  </cs:leaderLine>
+  <cs:legend>
+    <cs:lnRef idx="0"/>
+    <cs:fillRef idx="0"/>
+    <cs:effectRef idx="0"/>
+    <cs:fontRef idx="minor">
+      <a:schemeClr val="tx1">
+        <a:lumMod val="65000"/>
+        <a:lumOff val="35000"/>
+      </a:schemeClr>
+    </cs:fontRef>
+    <cs:defRPr sz="900" kern="1200"/>
+  </cs:legend>
+  <cs:plotArea mods="allowNoFillOverride allowNoLineOverride">
+    <cs:lnRef idx="0"/>
+    <cs:fillRef idx="0"/>
+    <cs:effectRef idx="0"/>
+    <cs:fontRef idx="minor">
+      <a:schemeClr val="tx1"/>
+    </cs:fontRef>
+  </cs:plotArea>
+  <cs:plotArea3D mods="allowNoFillOverride allowNoLineOverride">
+    <cs:lnRef idx="0"/>
+    <cs:fillRef idx="0"/>
+    <cs:effectRef idx="0"/>
+    <cs:fontRef idx="minor">
+      <a:schemeClr val="tx1"/>
+    </cs:fontRef>
+  </cs:plotArea3D>
+  <cs:seriesAxis>
+    <cs:lnRef idx="0"/>
+    <cs:fillRef idx="0"/>
+    <cs:effectRef idx="0"/>
+    <cs:fontRef idx="minor">
+      <a:schemeClr val="tx1">
+        <a:lumMod val="65000"/>
+        <a:lumOff val="35000"/>
+      </a:schemeClr>
+    </cs:fontRef>
+    <cs:defRPr sz="900" kern="1200"/>
+  </cs:seriesAxis>
+  <cs:seriesLine>
+    <cs:lnRef idx="0"/>
+    <cs:fillRef idx="0"/>
+    <cs:effectRef idx="0"/>
+    <cs:fontRef idx="minor">
+      <a:schemeClr val="tx1"/>
+    </cs:fontRef>
+    <cs:spPr>
+      <a:ln w="9525" cap="flat" cmpd="sng" algn="ctr">
+        <a:solidFill>
+          <a:schemeClr val="tx1">
+            <a:lumMod val="35000"/>
+            <a:lumOff val="65000"/>
+          </a:schemeClr>
+        </a:solidFill>
+        <a:round/>
+      </a:ln>
+    </cs:spPr>
+  </cs:seriesLine>
+  <cs:title>
+    <cs:lnRef idx="0"/>
+    <cs:fillRef idx="0"/>
+    <cs:effectRef idx="0"/>
+    <cs:fontRef idx="minor">
+      <a:schemeClr val="tx1">
+        <a:lumMod val="65000"/>
+        <a:lumOff val="35000"/>
+      </a:schemeClr>
+    </cs:fontRef>
+    <cs:defRPr sz="1400" b="0" kern="1200" spc="0" baseline="0"/>
+  </cs:title>
+  <cs:trendline>
+    <cs:lnRef idx="0">
+      <cs:styleClr val="auto"/>
+    </cs:lnRef>
+    <cs:fillRef idx="0"/>
+    <cs:effectRef idx="0"/>
+    <cs:fontRef idx="minor">
+      <a:schemeClr val="tx1"/>
+    </cs:fontRef>
+    <cs:spPr>
+      <a:ln w="19050" cap="rnd">
+        <a:solidFill>
+          <a:schemeClr val="phClr"/>
+        </a:solidFill>
+        <a:prstDash val="sysDot"/>
+      </a:ln>
+    </cs:spPr>
+  </cs:trendline>
+  <cs:trendlineLabel>
+    <cs:lnRef idx="0"/>
+    <cs:fillRef idx="0"/>
+    <cs:effectRef idx="0"/>
+    <cs:fontRef idx="minor">
+      <a:schemeClr val="tx1">
+        <a:lumMod val="65000"/>
+        <a:lumOff val="35000"/>
+      </a:schemeClr>
+    </cs:fontRef>
+    <cs:defRPr sz="900" kern="1200"/>
+  </cs:trendlineLabel>
+  <cs:upBar>
+    <cs:lnRef idx="0"/>
+    <cs:fillRef idx="0"/>
+    <cs:effectRef idx="0"/>
+    <cs:fontRef idx="minor">
+      <a:schemeClr val="dk1"/>
+    </cs:fontRef>
+    <cs:spPr>
+      <a:solidFill>
+        <a:schemeClr val="lt1"/>
+      </a:solidFill>
+      <a:ln w="9525">
+        <a:solidFill>
+          <a:schemeClr val="tx1">
+            <a:lumMod val="15000"/>
+            <a:lumOff val="85000"/>
+          </a:schemeClr>
+        </a:solidFill>
+      </a:ln>
+    </cs:spPr>
+  </cs:upBar>
+  <cs:valueAxis>
+    <cs:lnRef idx="0"/>
+    <cs:fillRef idx="0"/>
+    <cs:effectRef idx="0"/>
+    <cs:fontRef idx="minor">
+      <a:schemeClr val="tx1">
+        <a:lumMod val="65000"/>
+        <a:lumOff val="35000"/>
+      </a:schemeClr>
+    </cs:fontRef>
+    <cs:defRPr sz="900" kern="1200"/>
+  </cs:valueAxis>
+  <cs:wall>
+    <cs:lnRef idx="0"/>
+    <cs:fillRef idx="0"/>
+    <cs:effectRef idx="0"/>
+    <cs:fontRef idx="minor">
+      <a:schemeClr val="tx1"/>
+    </cs:fontRef>
+    <cs:spPr>
+      <a:noFill/>
+      <a:ln>
+        <a:noFill/>
+      </a:ln>
+    </cs:spPr>
+  </cs:wall>
+</cs:chartStyle>
+</file>
+
 <file path=word/theme/theme1.xml><?xml version="1.0" encoding="utf-8"?>
 <a:theme xmlns:a="http://schemas.openxmlformats.org/drawingml/2006/main" name="Office Theme">
   <a:themeElements>

</xml_diff>